<commit_message>
Update post Tutorato 22/10/19
</commit_message>
<xml_diff>
--- a/workproduct/Casi d'uso.docx
+++ b/workproduct/Casi d'uso.docx
@@ -1,6 +1,6 @@
 
 <file path=word/document.xml><?xml version="1.0" encoding="utf-8"?>
-<w:document xmlns:wpc="http://schemas.microsoft.com/office/word/2010/wordprocessingCanvas" xmlns:mc="http://schemas.openxmlformats.org/markup-compatibility/2006" xmlns:o="urn:schemas-microsoft-com:office:office" xmlns:r="http://schemas.openxmlformats.org/officeDocument/2006/relationships" xmlns:m="http://schemas.openxmlformats.org/officeDocument/2006/math" xmlns:v="urn:schemas-microsoft-com:vml" xmlns:wp14="http://schemas.microsoft.com/office/word/2010/wordprocessingDrawing" xmlns:wp="http://schemas.openxmlformats.org/drawingml/2006/wordprocessingDrawing" xmlns:w10="urn:schemas-microsoft-com:office:word" xmlns:w="http://schemas.openxmlformats.org/wordprocessingml/2006/main" xmlns:w14="http://schemas.microsoft.com/office/word/2010/wordml" xmlns:wpg="http://schemas.microsoft.com/office/word/2010/wordprocessingGroup" xmlns:wpi="http://schemas.microsoft.com/office/word/2010/wordprocessingInk" xmlns:wne="http://schemas.microsoft.com/office/word/2006/wordml" xmlns:wps="http://schemas.microsoft.com/office/word/2010/wordprocessingShape" mc:Ignorable="w14 wp14">
+<w:document xmlns:wpc="http://schemas.microsoft.com/office/word/2010/wordprocessingCanvas" xmlns:cx="http://schemas.microsoft.com/office/drawing/2014/chartex" xmlns:cx1="http://schemas.microsoft.com/office/drawing/2015/9/8/chartex" xmlns:cx2="http://schemas.microsoft.com/office/drawing/2015/10/21/chartex" xmlns:cx3="http://schemas.microsoft.com/office/drawing/2016/5/9/chartex" xmlns:cx4="http://schemas.microsoft.com/office/drawing/2016/5/10/chartex" xmlns:cx5="http://schemas.microsoft.com/office/drawing/2016/5/11/chartex" xmlns:cx6="http://schemas.microsoft.com/office/drawing/2016/5/12/chartex" xmlns:cx7="http://schemas.microsoft.com/office/drawing/2016/5/13/chartex" xmlns:cx8="http://schemas.microsoft.com/office/drawing/2016/5/14/chartex" xmlns:mc="http://schemas.openxmlformats.org/markup-compatibility/2006" xmlns:aink="http://schemas.microsoft.com/office/drawing/2016/ink" xmlns:am3d="http://schemas.microsoft.com/office/drawing/2017/model3d" xmlns:o="urn:schemas-microsoft-com:office:office" xmlns:r="http://schemas.openxmlformats.org/officeDocument/2006/relationships" xmlns:m="http://schemas.openxmlformats.org/officeDocument/2006/math" xmlns:v="urn:schemas-microsoft-com:vml" xmlns:wp14="http://schemas.microsoft.com/office/word/2010/wordprocessingDrawing" xmlns:wp="http://schemas.openxmlformats.org/drawingml/2006/wordprocessingDrawing" xmlns:w10="urn:schemas-microsoft-com:office:word" xmlns:w="http://schemas.openxmlformats.org/wordprocessingml/2006/main" xmlns:w14="http://schemas.microsoft.com/office/word/2010/wordml" xmlns:w15="http://schemas.microsoft.com/office/word/2012/wordml" xmlns:w16cid="http://schemas.microsoft.com/office/word/2016/wordml/cid" xmlns:w16se="http://schemas.microsoft.com/office/word/2015/wordml/symex" xmlns:wpg="http://schemas.microsoft.com/office/word/2010/wordprocessingGroup" xmlns:wpi="http://schemas.microsoft.com/office/word/2010/wordprocessingInk" xmlns:wne="http://schemas.microsoft.com/office/word/2006/wordml" xmlns:wps="http://schemas.microsoft.com/office/word/2010/wordprocessingShape" mc:Ignorable="w14 w15 w16se w16cid wp14">
   <w:body>
     <w:tbl>
       <w:tblPr>
@@ -49,17 +49,8 @@
                 <w:b/>
                 <w:bCs/>
               </w:rPr>
-              <w:t xml:space="preserve">Use case </w:t>
-            </w:r>
-            <w:proofErr w:type="spellStart"/>
-            <w:r>
-              <w:rPr>
-                <w:b/>
-                <w:bCs/>
-              </w:rPr>
-              <w:t>name</w:t>
-            </w:r>
-            <w:proofErr w:type="spellEnd"/>
+              <w:t>Use case name</w:t>
+            </w:r>
           </w:p>
         </w:tc>
         <w:tc>
@@ -103,21 +94,12 @@
                 <w:bCs/>
               </w:rPr>
             </w:pPr>
-            <w:proofErr w:type="spellStart"/>
-            <w:r>
-              <w:rPr>
-                <w:b/>
-                <w:bCs/>
-              </w:rPr>
-              <w:t>Participating</w:t>
-            </w:r>
-            <w:proofErr w:type="spellEnd"/>
-            <w:r>
-              <w:rPr>
-                <w:b/>
-                <w:bCs/>
-              </w:rPr>
-              <w:t xml:space="preserve"> Actors</w:t>
+            <w:r>
+              <w:rPr>
+                <w:b/>
+                <w:bCs/>
+              </w:rPr>
+              <w:t>Participating Actors</w:t>
             </w:r>
           </w:p>
         </w:tc>
@@ -168,19 +150,8 @@
                 <w:sz w:val="32"/>
                 <w:szCs w:val="32"/>
               </w:rPr>
-              <w:t xml:space="preserve">Flow of </w:t>
-            </w:r>
-            <w:proofErr w:type="spellStart"/>
-            <w:r>
-              <w:rPr>
-                <w:b/>
-                <w:bCs/>
-                <w:sz w:val="32"/>
-                <w:szCs w:val="32"/>
-              </w:rPr>
-              <w:t>events</w:t>
-            </w:r>
-            <w:proofErr w:type="spellEnd"/>
+              <w:t>Flow of events</w:t>
+            </w:r>
           </w:p>
         </w:tc>
         <w:tc>
@@ -205,16 +176,10 @@
               </w:numPr>
             </w:pPr>
             <w:r>
-              <w:t xml:space="preserve">Il Guest preme </w:t>
-            </w:r>
-            <w:r>
-              <w:t>la sezione “</w:t>
-            </w:r>
-            <w:r>
-              <w:t>Registrati</w:t>
-            </w:r>
-            <w:r>
-              <w:t>”</w:t>
+              <w:t>Il Guest</w:t>
+            </w:r>
+            <w:r>
+              <w:t xml:space="preserve"> accede alla funzione per effettuare la registrazione</w:t>
             </w:r>
           </w:p>
           <w:p>
@@ -234,15 +199,7 @@
               <w:jc w:val="right"/>
             </w:pPr>
             <w:r>
-              <w:t xml:space="preserve">Il sistema visualizza una pagina con un </w:t>
-            </w:r>
-            <w:proofErr w:type="spellStart"/>
-            <w:r>
-              <w:t>form</w:t>
-            </w:r>
-            <w:proofErr w:type="spellEnd"/>
-            <w:r>
-              <w:t xml:space="preserve"> da compilare</w:t>
+              <w:t>Il sistema visualizza una pagina con un form da compilare</w:t>
             </w:r>
             <w:r>
               <w:t xml:space="preserve">: Nome, Cognome, </w:t>
@@ -393,17 +350,8 @@
                 <w:b/>
                 <w:bCs/>
               </w:rPr>
-              <w:t xml:space="preserve">Entry </w:t>
-            </w:r>
-            <w:proofErr w:type="spellStart"/>
-            <w:r>
-              <w:rPr>
-                <w:b/>
-                <w:bCs/>
-              </w:rPr>
-              <w:t>condition</w:t>
-            </w:r>
-            <w:proofErr w:type="spellEnd"/>
+              <w:t>Entry condition</w:t>
+            </w:r>
           </w:p>
         </w:tc>
         <w:tc>
@@ -425,17 +373,13 @@
               <w:t xml:space="preserve">Il Guest </w:t>
             </w:r>
             <w:r>
-              <w:t>selezi</w:t>
-            </w:r>
-            <w:r>
-              <w:t>ona</w:t>
-            </w:r>
-            <w:r>
-              <w:t xml:space="preserve"> la voce “Registrati” </w:t>
-            </w:r>
-            <w:r>
-              <w:t>.</w:t>
-            </w:r>
+              <w:t xml:space="preserve">ha </w:t>
+            </w:r>
+            <w:r>
+              <w:t>effettuato l’accesso alla registrazione</w:t>
+            </w:r>
+            <w:bookmarkStart w:id="0" w:name="_GoBack"/>
+            <w:bookmarkEnd w:id="0"/>
           </w:p>
         </w:tc>
       </w:tr>
@@ -465,23 +409,7 @@
                 <w:b/>
                 <w:bCs/>
               </w:rPr>
-              <w:t xml:space="preserve">Exit </w:t>
-            </w:r>
-            <w:proofErr w:type="spellStart"/>
-            <w:r>
-              <w:rPr>
-                <w:b/>
-                <w:bCs/>
-              </w:rPr>
-              <w:t>condition</w:t>
-            </w:r>
-            <w:proofErr w:type="spellEnd"/>
-            <w:r>
-              <w:rPr>
-                <w:b/>
-                <w:bCs/>
-              </w:rPr>
-              <w:t xml:space="preserve"> </w:t>
+              <w:t xml:space="preserve">Exit condition </w:t>
             </w:r>
           </w:p>
         </w:tc>
@@ -527,7 +455,6 @@
                 <w:bCs/>
               </w:rPr>
             </w:pPr>
-            <w:proofErr w:type="spellStart"/>
             <w:r>
               <w:rPr>
                 <w:b/>
@@ -535,7 +462,6 @@
               </w:rPr>
               <w:t>Exceptions</w:t>
             </w:r>
-            <w:proofErr w:type="spellEnd"/>
           </w:p>
         </w:tc>
         <w:tc>
@@ -601,7 +527,7 @@
             <w:r>
               <w:t xml:space="preserve">L’email inserita non è nel formato </w:t>
             </w:r>
-            <w:hyperlink r:id="rId6" w:history="1">
+            <w:hyperlink r:id="rId5" w:history="1">
               <w:r>
                 <w:rPr>
                   <w:rStyle w:val="Collegamentoipertestuale"/>
@@ -823,17 +749,8 @@
                 <w:b/>
                 <w:bCs/>
               </w:rPr>
-              <w:t xml:space="preserve">Use case </w:t>
-            </w:r>
-            <w:proofErr w:type="spellStart"/>
-            <w:r>
-              <w:rPr>
-                <w:b/>
-                <w:bCs/>
-              </w:rPr>
-              <w:t>name</w:t>
-            </w:r>
-            <w:proofErr w:type="spellEnd"/>
+              <w:t>Use case name</w:t>
+            </w:r>
           </w:p>
         </w:tc>
         <w:tc>
@@ -877,21 +794,12 @@
                 <w:bCs/>
               </w:rPr>
             </w:pPr>
-            <w:proofErr w:type="spellStart"/>
-            <w:r>
-              <w:rPr>
-                <w:b/>
-                <w:bCs/>
-              </w:rPr>
-              <w:t>Participating</w:t>
-            </w:r>
-            <w:proofErr w:type="spellEnd"/>
-            <w:r>
-              <w:rPr>
-                <w:b/>
-                <w:bCs/>
-              </w:rPr>
-              <w:t xml:space="preserve"> Actors</w:t>
+            <w:r>
+              <w:rPr>
+                <w:b/>
+                <w:bCs/>
+              </w:rPr>
+              <w:t>Participating Actors</w:t>
             </w:r>
           </w:p>
         </w:tc>
@@ -942,19 +850,8 @@
                 <w:sz w:val="32"/>
                 <w:szCs w:val="32"/>
               </w:rPr>
-              <w:t xml:space="preserve">Flow of </w:t>
-            </w:r>
-            <w:proofErr w:type="spellStart"/>
-            <w:r>
-              <w:rPr>
-                <w:b/>
-                <w:bCs/>
-                <w:sz w:val="32"/>
-                <w:szCs w:val="32"/>
-              </w:rPr>
-              <w:t>events</w:t>
-            </w:r>
-            <w:proofErr w:type="spellEnd"/>
+              <w:t>Flow of events</w:t>
+            </w:r>
           </w:p>
         </w:tc>
         <w:tc>
@@ -974,15 +871,7 @@
               <w:jc w:val="right"/>
             </w:pPr>
             <w:r>
-              <w:t xml:space="preserve">Il sistema mostra i campi del </w:t>
-            </w:r>
-            <w:proofErr w:type="spellStart"/>
-            <w:r>
-              <w:t>form</w:t>
-            </w:r>
-            <w:proofErr w:type="spellEnd"/>
-            <w:r>
-              <w:t xml:space="preserve">  con un indicazione in rosso là dove il campo è errato </w:t>
+              <w:t xml:space="preserve">Il sistema mostra i campi del form  con un indicazione in rosso là dove il campo è errato </w:t>
             </w:r>
           </w:p>
           <w:p>
@@ -1049,17 +938,8 @@
                 <w:b/>
                 <w:bCs/>
               </w:rPr>
-              <w:t xml:space="preserve">Entry </w:t>
-            </w:r>
-            <w:proofErr w:type="spellStart"/>
-            <w:r>
-              <w:rPr>
-                <w:b/>
-                <w:bCs/>
-              </w:rPr>
-              <w:t>condition</w:t>
-            </w:r>
-            <w:proofErr w:type="spellEnd"/>
+              <w:t>Entry condition</w:t>
+            </w:r>
           </w:p>
         </w:tc>
         <w:tc>
@@ -1115,23 +995,7 @@
                 <w:b/>
                 <w:bCs/>
               </w:rPr>
-              <w:t xml:space="preserve">Exit </w:t>
-            </w:r>
-            <w:proofErr w:type="spellStart"/>
-            <w:r>
-              <w:rPr>
-                <w:b/>
-                <w:bCs/>
-              </w:rPr>
-              <w:t>condition</w:t>
-            </w:r>
-            <w:proofErr w:type="spellEnd"/>
-            <w:r>
-              <w:rPr>
-                <w:b/>
-                <w:bCs/>
-              </w:rPr>
-              <w:t xml:space="preserve"> </w:t>
+              <w:t xml:space="preserve">Exit condition </w:t>
             </w:r>
           </w:p>
         </w:tc>
@@ -1177,7 +1041,6 @@
                 <w:bCs/>
               </w:rPr>
             </w:pPr>
-            <w:proofErr w:type="spellStart"/>
             <w:r>
               <w:rPr>
                 <w:b/>
@@ -1185,7 +1048,6 @@
               </w:rPr>
               <w:t>Exceptions</w:t>
             </w:r>
-            <w:proofErr w:type="spellEnd"/>
           </w:p>
         </w:tc>
         <w:tc>
@@ -1458,17 +1320,8 @@
                 <w:bCs/>
               </w:rPr>
               <w:lastRenderedPageBreak/>
-              <w:t xml:space="preserve">Use case </w:t>
-            </w:r>
-            <w:proofErr w:type="spellStart"/>
-            <w:r>
-              <w:rPr>
-                <w:b/>
-                <w:bCs/>
-              </w:rPr>
-              <w:t>name</w:t>
-            </w:r>
-            <w:proofErr w:type="spellEnd"/>
+              <w:t>Use case name</w:t>
+            </w:r>
           </w:p>
         </w:tc>
         <w:tc>
@@ -1509,21 +1362,12 @@
                 <w:bCs/>
               </w:rPr>
             </w:pPr>
-            <w:proofErr w:type="spellStart"/>
-            <w:r>
-              <w:rPr>
-                <w:b/>
-                <w:bCs/>
-              </w:rPr>
-              <w:t>Participating</w:t>
-            </w:r>
-            <w:proofErr w:type="spellEnd"/>
-            <w:r>
-              <w:rPr>
-                <w:b/>
-                <w:bCs/>
-              </w:rPr>
-              <w:t xml:space="preserve"> Actors</w:t>
+            <w:r>
+              <w:rPr>
+                <w:b/>
+                <w:bCs/>
+              </w:rPr>
+              <w:t>Participating Actors</w:t>
             </w:r>
           </w:p>
         </w:tc>
@@ -1574,19 +1418,8 @@
                 <w:sz w:val="32"/>
                 <w:szCs w:val="32"/>
               </w:rPr>
-              <w:t xml:space="preserve">Flow of </w:t>
-            </w:r>
-            <w:proofErr w:type="spellStart"/>
-            <w:r>
-              <w:rPr>
-                <w:b/>
-                <w:bCs/>
-                <w:sz w:val="32"/>
-                <w:szCs w:val="32"/>
-              </w:rPr>
-              <w:t>events</w:t>
-            </w:r>
-            <w:proofErr w:type="spellEnd"/>
+              <w:t>Flow of events</w:t>
+            </w:r>
           </w:p>
         </w:tc>
         <w:tc>
@@ -1631,15 +1464,7 @@
               <w:jc w:val="right"/>
             </w:pPr>
             <w:r>
-              <w:t xml:space="preserve">Il sistema visualizza una pagina con un </w:t>
-            </w:r>
-            <w:proofErr w:type="spellStart"/>
-            <w:r>
-              <w:t>form</w:t>
-            </w:r>
-            <w:proofErr w:type="spellEnd"/>
-            <w:r>
-              <w:t xml:space="preserve"> da compilare: username, password</w:t>
+              <w:t>Il sistema visualizza una pagina con un form da compilare: username, password</w:t>
             </w:r>
             <w:r>
               <w:t xml:space="preserve"> e fa scegliere se il guest è un cliente, un autista o un manager</w:t>
@@ -1729,17 +1554,8 @@
                 <w:b/>
                 <w:bCs/>
               </w:rPr>
-              <w:t xml:space="preserve">Entry </w:t>
-            </w:r>
-            <w:proofErr w:type="spellStart"/>
-            <w:r>
-              <w:rPr>
-                <w:b/>
-                <w:bCs/>
-              </w:rPr>
-              <w:t>condition</w:t>
-            </w:r>
-            <w:proofErr w:type="spellEnd"/>
+              <w:t>Entry condition</w:t>
+            </w:r>
           </w:p>
         </w:tc>
         <w:tc>
@@ -1761,10 +1577,19 @@
               <w:t>Il Guest</w:t>
             </w:r>
             <w:r>
-              <w:t xml:space="preserve"> seleziona</w:t>
-            </w:r>
-            <w:r>
-              <w:t xml:space="preserve"> la voce “Login” </w:t>
+              <w:t xml:space="preserve"> </w:t>
+            </w:r>
+            <w:r>
+              <w:t>attiva</w:t>
+            </w:r>
+            <w:r>
+              <w:t xml:space="preserve"> la </w:t>
+            </w:r>
+            <w:r>
+              <w:t>funzione</w:t>
+            </w:r>
+            <w:r>
+              <w:t xml:space="preserve"> “Login” </w:t>
             </w:r>
             <w:r>
               <w:t>.</w:t>
@@ -1798,23 +1623,7 @@
                 <w:b/>
                 <w:bCs/>
               </w:rPr>
-              <w:t xml:space="preserve">Exit </w:t>
-            </w:r>
-            <w:proofErr w:type="spellStart"/>
-            <w:r>
-              <w:rPr>
-                <w:b/>
-                <w:bCs/>
-              </w:rPr>
-              <w:t>condition</w:t>
-            </w:r>
-            <w:proofErr w:type="spellEnd"/>
-            <w:r>
-              <w:rPr>
-                <w:b/>
-                <w:bCs/>
-              </w:rPr>
-              <w:t xml:space="preserve"> </w:t>
+              <w:t xml:space="preserve">Exit condition </w:t>
             </w:r>
           </w:p>
         </w:tc>
@@ -1866,7 +1675,6 @@
                 <w:bCs/>
               </w:rPr>
             </w:pPr>
-            <w:proofErr w:type="spellStart"/>
             <w:r>
               <w:rPr>
                 <w:b/>
@@ -1874,7 +1682,6 @@
               </w:rPr>
               <w:t>Exceptions</w:t>
             </w:r>
-            <w:proofErr w:type="spellEnd"/>
           </w:p>
         </w:tc>
         <w:tc>
@@ -2139,17 +1946,8 @@
                 <w:bCs/>
               </w:rPr>
               <w:lastRenderedPageBreak/>
-              <w:t xml:space="preserve">Use case </w:t>
-            </w:r>
-            <w:proofErr w:type="spellStart"/>
-            <w:r>
-              <w:rPr>
-                <w:b/>
-                <w:bCs/>
-              </w:rPr>
-              <w:t>name</w:t>
-            </w:r>
-            <w:proofErr w:type="spellEnd"/>
+              <w:t>Use case name</w:t>
+            </w:r>
           </w:p>
         </w:tc>
         <w:tc>
@@ -2190,21 +1988,12 @@
                 <w:bCs/>
               </w:rPr>
             </w:pPr>
-            <w:proofErr w:type="spellStart"/>
-            <w:r>
-              <w:rPr>
-                <w:b/>
-                <w:bCs/>
-              </w:rPr>
-              <w:t>Participating</w:t>
-            </w:r>
-            <w:proofErr w:type="spellEnd"/>
-            <w:r>
-              <w:rPr>
-                <w:b/>
-                <w:bCs/>
-              </w:rPr>
-              <w:t xml:space="preserve"> Actors</w:t>
+            <w:r>
+              <w:rPr>
+                <w:b/>
+                <w:bCs/>
+              </w:rPr>
+              <w:t>Participating Actors</w:t>
             </w:r>
           </w:p>
         </w:tc>
@@ -2255,19 +2044,8 @@
                 <w:sz w:val="32"/>
                 <w:szCs w:val="32"/>
               </w:rPr>
-              <w:t xml:space="preserve">Flow of </w:t>
-            </w:r>
-            <w:proofErr w:type="spellStart"/>
-            <w:r>
-              <w:rPr>
-                <w:b/>
-                <w:bCs/>
-                <w:sz w:val="32"/>
-                <w:szCs w:val="32"/>
-              </w:rPr>
-              <w:t>events</w:t>
-            </w:r>
-            <w:proofErr w:type="spellEnd"/>
+              <w:t>Flow of events</w:t>
+            </w:r>
           </w:p>
         </w:tc>
         <w:tc>
@@ -2315,31 +2093,7 @@
               <w:t>Il sistema visualizza una pagina con un elenco di tratte</w:t>
             </w:r>
             <w:r>
-              <w:t xml:space="preserve"> con le seguenti informazioni : città di </w:t>
-            </w:r>
-            <w:proofErr w:type="spellStart"/>
-            <w:r>
-              <w:t>partenza,città</w:t>
-            </w:r>
-            <w:proofErr w:type="spellEnd"/>
-            <w:r>
-              <w:t xml:space="preserve"> di </w:t>
-            </w:r>
-            <w:proofErr w:type="spellStart"/>
-            <w:r>
-              <w:t>arrivo,orario</w:t>
-            </w:r>
-            <w:proofErr w:type="spellEnd"/>
-            <w:r>
-              <w:t xml:space="preserve"> di partenza, data di </w:t>
-            </w:r>
-            <w:proofErr w:type="spellStart"/>
-            <w:r>
-              <w:t>partenza,fermate</w:t>
-            </w:r>
-            <w:proofErr w:type="spellEnd"/>
-            <w:r>
-              <w:t>, bus.</w:t>
+              <w:t xml:space="preserve"> con le seguenti informazioni : città di partenza,città di arrivo,orario di partenza, data di partenza,fermate, bus.</w:t>
             </w:r>
             <w:r>
               <w:t xml:space="preserve">  </w:t>
@@ -2379,17 +2133,8 @@
                 <w:b/>
                 <w:bCs/>
               </w:rPr>
-              <w:t xml:space="preserve">Entry </w:t>
-            </w:r>
-            <w:proofErr w:type="spellStart"/>
-            <w:r>
-              <w:rPr>
-                <w:b/>
-                <w:bCs/>
-              </w:rPr>
-              <w:t>condition</w:t>
-            </w:r>
-            <w:proofErr w:type="spellEnd"/>
+              <w:t>Entry condition</w:t>
+            </w:r>
           </w:p>
         </w:tc>
         <w:tc>
@@ -2408,10 +2153,16 @@
               </w:numPr>
             </w:pPr>
             <w:r>
-              <w:t>Il Guest seleziona</w:t>
-            </w:r>
-            <w:r>
-              <w:t xml:space="preserve"> la voce “</w:t>
+              <w:t>L’autista</w:t>
+            </w:r>
+            <w:r>
+              <w:t xml:space="preserve"> </w:t>
+            </w:r>
+            <w:r>
+              <w:t>attiva la funzione che vuole fargli vedere la</w:t>
+            </w:r>
+            <w:r>
+              <w:t xml:space="preserve"> “</w:t>
             </w:r>
             <w:r>
               <w:t>Tratta</w:t>
@@ -2421,6 +2172,18 @@
             </w:r>
             <w:r>
               <w:t>.</w:t>
+            </w:r>
+          </w:p>
+          <w:p>
+            <w:pPr>
+              <w:pStyle w:val="Paragrafoelenco"/>
+              <w:numPr>
+                <w:ilvl w:val="0"/>
+                <w:numId w:val="3"/>
+              </w:numPr>
+            </w:pPr>
+            <w:r>
+              <w:t>L’autista deve aver effettuato il login</w:t>
             </w:r>
           </w:p>
         </w:tc>
@@ -2451,23 +2214,7 @@
                 <w:b/>
                 <w:bCs/>
               </w:rPr>
-              <w:t xml:space="preserve">Exit </w:t>
-            </w:r>
-            <w:proofErr w:type="spellStart"/>
-            <w:r>
-              <w:rPr>
-                <w:b/>
-                <w:bCs/>
-              </w:rPr>
-              <w:t>condition</w:t>
-            </w:r>
-            <w:proofErr w:type="spellEnd"/>
-            <w:r>
-              <w:rPr>
-                <w:b/>
-                <w:bCs/>
-              </w:rPr>
-              <w:t xml:space="preserve"> </w:t>
+              <w:t xml:space="preserve">Exit condition </w:t>
             </w:r>
           </w:p>
         </w:tc>
@@ -2513,7 +2260,6 @@
                 <w:bCs/>
               </w:rPr>
             </w:pPr>
-            <w:proofErr w:type="spellStart"/>
             <w:r>
               <w:rPr>
                 <w:b/>
@@ -2521,7 +2267,6 @@
               </w:rPr>
               <w:t>Exceptions</w:t>
             </w:r>
-            <w:proofErr w:type="spellEnd"/>
           </w:p>
         </w:tc>
         <w:tc>
@@ -2819,18 +2564,8 @@
                 <w:b/>
                 <w:bCs/>
               </w:rPr>
-              <w:lastRenderedPageBreak/>
-              <w:t xml:space="preserve">Use case </w:t>
-            </w:r>
-            <w:proofErr w:type="spellStart"/>
-            <w:r>
-              <w:rPr>
-                <w:b/>
-                <w:bCs/>
-              </w:rPr>
-              <w:t>name</w:t>
-            </w:r>
-            <w:proofErr w:type="spellEnd"/>
+              <w:t>Use case name</w:t>
+            </w:r>
           </w:p>
         </w:tc>
         <w:tc>
@@ -2871,21 +2606,12 @@
                 <w:bCs/>
               </w:rPr>
             </w:pPr>
-            <w:proofErr w:type="spellStart"/>
-            <w:r>
-              <w:rPr>
-                <w:b/>
-                <w:bCs/>
-              </w:rPr>
-              <w:t>Participating</w:t>
-            </w:r>
-            <w:proofErr w:type="spellEnd"/>
-            <w:r>
-              <w:rPr>
-                <w:b/>
-                <w:bCs/>
-              </w:rPr>
-              <w:t xml:space="preserve"> Actors</w:t>
+            <w:r>
+              <w:rPr>
+                <w:b/>
+                <w:bCs/>
+              </w:rPr>
+              <w:t>Participating Actors</w:t>
             </w:r>
           </w:p>
         </w:tc>
@@ -2936,19 +2662,8 @@
                 <w:sz w:val="32"/>
                 <w:szCs w:val="32"/>
               </w:rPr>
-              <w:t xml:space="preserve">Flow of </w:t>
-            </w:r>
-            <w:proofErr w:type="spellStart"/>
-            <w:r>
-              <w:rPr>
-                <w:b/>
-                <w:bCs/>
-                <w:sz w:val="32"/>
-                <w:szCs w:val="32"/>
-              </w:rPr>
-              <w:t>events</w:t>
-            </w:r>
-            <w:proofErr w:type="spellEnd"/>
+              <w:t>Flow of events</w:t>
+            </w:r>
           </w:p>
         </w:tc>
         <w:tc>
@@ -2973,7 +2688,16 @@
               </w:numPr>
             </w:pPr>
             <w:r>
-              <w:t>Il manager preme la sezione “Tratta”</w:t>
+              <w:t xml:space="preserve">Il manager </w:t>
+            </w:r>
+            <w:r>
+              <w:t>richiede il servizio per la visualizzazione delle</w:t>
+            </w:r>
+            <w:r>
+              <w:t xml:space="preserve"> </w:t>
+            </w:r>
+            <w:r>
+              <w:t>tratte</w:t>
             </w:r>
           </w:p>
           <w:p>
@@ -2993,23 +2717,13 @@
               <w:jc w:val="right"/>
             </w:pPr>
             <w:r>
-              <w:t xml:space="preserve">Il sistema reindirizza in una pagina con un elenco di tratte con le seguenti informazioni : città di </w:t>
-            </w:r>
-            <w:proofErr w:type="spellStart"/>
-            <w:r>
-              <w:t>partenza,città</w:t>
-            </w:r>
-            <w:proofErr w:type="spellEnd"/>
-            <w:r>
-              <w:t xml:space="preserve"> di </w:t>
-            </w:r>
-            <w:proofErr w:type="spellStart"/>
-            <w:r>
-              <w:t>arrivo,orario</w:t>
-            </w:r>
-            <w:proofErr w:type="spellEnd"/>
-            <w:r>
-              <w:t xml:space="preserve"> di partenza, data di partenza e da la possibilità di filtrare per città di partenza e città di arrivo.</w:t>
+              <w:t xml:space="preserve">Il sistema </w:t>
+            </w:r>
+            <w:r>
+              <w:t>restituisce</w:t>
+            </w:r>
+            <w:r>
+              <w:t xml:space="preserve"> un elenco di tratte con le seguenti informazioni : città di partenza,città di arrivo,orario di partenza, data di partenza e da la possibilità di filtrare per città di partenza e città di arrivo.</w:t>
             </w:r>
           </w:p>
           <w:p>
@@ -3026,7 +2740,13 @@
               </w:numPr>
             </w:pPr>
             <w:r>
-              <w:t>Il manager seleziona la corsa tra quelle disponibili</w:t>
+              <w:t>Il manager seleziona la</w:t>
+            </w:r>
+            <w:r>
+              <w:t xml:space="preserve"> tratta</w:t>
+            </w:r>
+            <w:r>
+              <w:t xml:space="preserve"> tra quelle disponibili</w:t>
             </w:r>
           </w:p>
           <w:p>
@@ -3044,13 +2764,14 @@
               <w:jc w:val="right"/>
             </w:pPr>
             <w:r>
-              <w:t xml:space="preserve">Il sistema reindirizza su una pagina contenente le informazioni della corsa scelta: id tratta, città di partenza, città di arrivo, orario di partenza, fermate, data di partenza. </w:t>
-            </w:r>
-          </w:p>
-          <w:p>
-            <w:pPr>
-              <w:pStyle w:val="Paragrafoelenco"/>
-            </w:pPr>
+              <w:t xml:space="preserve">Il sistema </w:t>
+            </w:r>
+            <w:r>
+              <w:t>restituisce i dati della</w:t>
+            </w:r>
+            <w:r>
+              <w:t xml:space="preserve"> scelta: id tratta, città di partenza, città di arrivo, orario di partenza, fermate, data di partenza. </w:t>
+            </w:r>
           </w:p>
           <w:p>
             <w:pPr>
@@ -3059,28 +2780,27 @@
                 <w:ilvl w:val="0"/>
                 <w:numId w:val="7"/>
               </w:numPr>
+            </w:pPr>
+            <w:r>
+              <w:t>Il manager clicca su la voce “aggiungi fermata”</w:t>
+            </w:r>
+          </w:p>
+          <w:p>
+            <w:pPr>
+              <w:pStyle w:val="Paragrafoelenco"/>
+            </w:pPr>
+          </w:p>
+          <w:p>
+            <w:pPr>
+              <w:pStyle w:val="Paragrafoelenco"/>
+              <w:numPr>
+                <w:ilvl w:val="0"/>
+                <w:numId w:val="7"/>
+              </w:numPr>
               <w:jc w:val="right"/>
             </w:pPr>
             <w:r>
-              <w:t xml:space="preserve">Il sistema sulla stessa pagina del punto 6. Presenta una </w:t>
-            </w:r>
-            <w:r>
-              <w:t>voce</w:t>
-            </w:r>
-            <w:r>
-              <w:t xml:space="preserve"> </w:t>
-            </w:r>
-            <w:r>
-              <w:t xml:space="preserve">per </w:t>
-            </w:r>
-            <w:r>
-              <w:t xml:space="preserve"> </w:t>
-            </w:r>
-            <w:r>
-              <w:t xml:space="preserve">l’aggiunta di </w:t>
-            </w:r>
-            <w:r>
-              <w:t>una fermata</w:t>
+              <w:t>Il sistema reindirizza su una pagina contente un form con i campi: fermata antecedente, fermata da aggiungere. E una voce per confermare le modifiche</w:t>
             </w:r>
           </w:p>
           <w:p>
@@ -3097,58 +2817,7 @@
               </w:numPr>
             </w:pPr>
             <w:r>
-              <w:t>Il manager clicca su la voce “aggiungi fermata”</w:t>
-            </w:r>
-          </w:p>
-          <w:p>
-            <w:pPr>
-              <w:pStyle w:val="Paragrafoelenco"/>
-            </w:pPr>
-          </w:p>
-          <w:p>
-            <w:pPr>
-              <w:pStyle w:val="Paragrafoelenco"/>
-              <w:numPr>
-                <w:ilvl w:val="0"/>
-                <w:numId w:val="7"/>
-              </w:numPr>
-              <w:jc w:val="right"/>
-            </w:pPr>
-            <w:r>
-              <w:t xml:space="preserve">Il sistema reindirizza su una pagina contente un </w:t>
-            </w:r>
-            <w:proofErr w:type="spellStart"/>
-            <w:r>
-              <w:t>form</w:t>
-            </w:r>
-            <w:proofErr w:type="spellEnd"/>
-            <w:r>
-              <w:t xml:space="preserve"> con i campi: fermata antecedente, fermata da aggiungere. E una voce per confermare le modifiche</w:t>
-            </w:r>
-          </w:p>
-          <w:p>
-            <w:pPr>
-              <w:pStyle w:val="Paragrafoelenco"/>
-            </w:pPr>
-          </w:p>
-          <w:p>
-            <w:pPr>
-              <w:pStyle w:val="Paragrafoelenco"/>
-              <w:numPr>
-                <w:ilvl w:val="0"/>
-                <w:numId w:val="7"/>
-              </w:numPr>
-            </w:pPr>
-            <w:r>
-              <w:t xml:space="preserve">Il manager compila il </w:t>
-            </w:r>
-            <w:proofErr w:type="spellStart"/>
-            <w:r>
-              <w:t>form</w:t>
-            </w:r>
-            <w:proofErr w:type="spellEnd"/>
-            <w:r>
-              <w:t xml:space="preserve"> e clicca su “conferma modifiche”</w:t>
+              <w:t>Il manager compila il form e clicca su “conferma modifiche”</w:t>
             </w:r>
           </w:p>
           <w:p>
@@ -3223,17 +2892,8 @@
                 <w:b/>
                 <w:bCs/>
               </w:rPr>
-              <w:t xml:space="preserve">Entry </w:t>
-            </w:r>
-            <w:proofErr w:type="spellStart"/>
-            <w:r>
-              <w:rPr>
-                <w:b/>
-                <w:bCs/>
-              </w:rPr>
-              <w:t>condition</w:t>
-            </w:r>
-            <w:proofErr w:type="spellEnd"/>
+              <w:t>Entry condition</w:t>
+            </w:r>
           </w:p>
         </w:tc>
         <w:tc>
@@ -3252,6 +2912,18 @@
               </w:numPr>
             </w:pPr>
             <w:r>
+              <w:t>Il Manager deve aver effettuato il login</w:t>
+            </w:r>
+          </w:p>
+          <w:p>
+            <w:pPr>
+              <w:pStyle w:val="Paragrafoelenco"/>
+              <w:numPr>
+                <w:ilvl w:val="0"/>
+                <w:numId w:val="3"/>
+              </w:numPr>
+            </w:pPr>
+            <w:r>
               <w:t xml:space="preserve">Il </w:t>
             </w:r>
             <w:r>
@@ -3261,13 +2933,17 @@
               <w:t xml:space="preserve"> seleziona</w:t>
             </w:r>
             <w:r>
-              <w:t xml:space="preserve"> la voce “Tratta” </w:t>
+              <w:t xml:space="preserve"> la</w:t>
+            </w:r>
+            <w:r>
+              <w:t xml:space="preserve"> funzionalità</w:t>
+            </w:r>
+            <w:r>
+              <w:t xml:space="preserve"> “Tratta”</w:t>
             </w:r>
             <w:r>
               <w:t>.</w:t>
             </w:r>
-            <w:bookmarkStart w:id="0" w:name="_GoBack"/>
-            <w:bookmarkEnd w:id="0"/>
           </w:p>
         </w:tc>
       </w:tr>
@@ -3297,23 +2973,7 @@
                 <w:b/>
                 <w:bCs/>
               </w:rPr>
-              <w:t xml:space="preserve">Exit </w:t>
-            </w:r>
-            <w:proofErr w:type="spellStart"/>
-            <w:r>
-              <w:rPr>
-                <w:b/>
-                <w:bCs/>
-              </w:rPr>
-              <w:t>condition</w:t>
-            </w:r>
-            <w:proofErr w:type="spellEnd"/>
-            <w:r>
-              <w:rPr>
-                <w:b/>
-                <w:bCs/>
-              </w:rPr>
-              <w:t xml:space="preserve"> </w:t>
+              <w:t xml:space="preserve">Exit condition </w:t>
             </w:r>
           </w:p>
         </w:tc>
@@ -3359,7 +3019,6 @@
                 <w:bCs/>
               </w:rPr>
             </w:pPr>
-            <w:proofErr w:type="spellStart"/>
             <w:r>
               <w:rPr>
                 <w:b/>
@@ -3367,7 +3026,6 @@
               </w:rPr>
               <w:t>Exceptions</w:t>
             </w:r>
-            <w:proofErr w:type="spellEnd"/>
           </w:p>
         </w:tc>
         <w:tc>
@@ -3411,8 +3069,8 @@
 </file>
 
 <file path=word/numbering.xml><?xml version="1.0" encoding="utf-8"?>
-<w:numbering xmlns:wpc="http://schemas.microsoft.com/office/word/2010/wordprocessingCanvas" xmlns:mc="http://schemas.openxmlformats.org/markup-compatibility/2006" xmlns:o="urn:schemas-microsoft-com:office:office" xmlns:r="http://schemas.openxmlformats.org/officeDocument/2006/relationships" xmlns:m="http://schemas.openxmlformats.org/officeDocument/2006/math" xmlns:v="urn:schemas-microsoft-com:vml" xmlns:wp14="http://schemas.microsoft.com/office/word/2010/wordprocessingDrawing" xmlns:wp="http://schemas.openxmlformats.org/drawingml/2006/wordprocessingDrawing" xmlns:w10="urn:schemas-microsoft-com:office:word" xmlns:w="http://schemas.openxmlformats.org/wordprocessingml/2006/main" xmlns:w14="http://schemas.microsoft.com/office/word/2010/wordml" xmlns:wpg="http://schemas.microsoft.com/office/word/2010/wordprocessingGroup" xmlns:wpi="http://schemas.microsoft.com/office/word/2010/wordprocessingInk" xmlns:wne="http://schemas.microsoft.com/office/word/2006/wordml" xmlns:wps="http://schemas.microsoft.com/office/word/2010/wordprocessingShape" mc:Ignorable="w14 wp14">
-  <w:abstractNum w:abstractNumId="0">
+<w:numbering xmlns:wpc="http://schemas.microsoft.com/office/word/2010/wordprocessingCanvas" xmlns:cx="http://schemas.microsoft.com/office/drawing/2014/chartex" xmlns:cx1="http://schemas.microsoft.com/office/drawing/2015/9/8/chartex" xmlns:cx2="http://schemas.microsoft.com/office/drawing/2015/10/21/chartex" xmlns:cx3="http://schemas.microsoft.com/office/drawing/2016/5/9/chartex" xmlns:cx4="http://schemas.microsoft.com/office/drawing/2016/5/10/chartex" xmlns:cx5="http://schemas.microsoft.com/office/drawing/2016/5/11/chartex" xmlns:cx6="http://schemas.microsoft.com/office/drawing/2016/5/12/chartex" xmlns:cx7="http://schemas.microsoft.com/office/drawing/2016/5/13/chartex" xmlns:cx8="http://schemas.microsoft.com/office/drawing/2016/5/14/chartex" xmlns:mc="http://schemas.openxmlformats.org/markup-compatibility/2006" xmlns:aink="http://schemas.microsoft.com/office/drawing/2016/ink" xmlns:am3d="http://schemas.microsoft.com/office/drawing/2017/model3d" xmlns:o="urn:schemas-microsoft-com:office:office" xmlns:r="http://schemas.openxmlformats.org/officeDocument/2006/relationships" xmlns:m="http://schemas.openxmlformats.org/officeDocument/2006/math" xmlns:v="urn:schemas-microsoft-com:vml" xmlns:wp14="http://schemas.microsoft.com/office/word/2010/wordprocessingDrawing" xmlns:wp="http://schemas.openxmlformats.org/drawingml/2006/wordprocessingDrawing" xmlns:w10="urn:schemas-microsoft-com:office:word" xmlns:w="http://schemas.openxmlformats.org/wordprocessingml/2006/main" xmlns:w14="http://schemas.microsoft.com/office/word/2010/wordml" xmlns:w15="http://schemas.microsoft.com/office/word/2012/wordml" xmlns:w16cid="http://schemas.microsoft.com/office/word/2016/wordml/cid" xmlns:w16se="http://schemas.microsoft.com/office/word/2015/wordml/symex" xmlns:wpg="http://schemas.microsoft.com/office/word/2010/wordprocessingGroup" xmlns:wpi="http://schemas.microsoft.com/office/word/2010/wordprocessingInk" xmlns:wne="http://schemas.microsoft.com/office/word/2006/wordml" xmlns:wps="http://schemas.microsoft.com/office/word/2010/wordprocessingShape" mc:Ignorable="w14 w15 w16se w16cid wp14">
+  <w:abstractNum w:abstractNumId="0" w15:restartNumberingAfterBreak="0">
     <w:nsid w:val="0360210E"/>
     <w:multiLevelType w:val="hybridMultilevel"/>
     <w:tmpl w:val="B538DBD6"/>
@@ -3501,7 +3159,7 @@
       </w:pPr>
     </w:lvl>
   </w:abstractNum>
-  <w:abstractNum w:abstractNumId="1">
+  <w:abstractNum w:abstractNumId="1" w15:restartNumberingAfterBreak="0">
     <w:nsid w:val="04D91D3F"/>
     <w:multiLevelType w:val="hybridMultilevel"/>
     <w:tmpl w:val="26CE2210"/>
@@ -3590,7 +3248,7 @@
       </w:pPr>
     </w:lvl>
   </w:abstractNum>
-  <w:abstractNum w:abstractNumId="2">
+  <w:abstractNum w:abstractNumId="2" w15:restartNumberingAfterBreak="0">
     <w:nsid w:val="2EDB30F9"/>
     <w:multiLevelType w:val="hybridMultilevel"/>
     <w:tmpl w:val="82AC703E"/>
@@ -3679,7 +3337,7 @@
       </w:pPr>
     </w:lvl>
   </w:abstractNum>
-  <w:abstractNum w:abstractNumId="3">
+  <w:abstractNum w:abstractNumId="3" w15:restartNumberingAfterBreak="0">
     <w:nsid w:val="4EF71942"/>
     <w:multiLevelType w:val="hybridMultilevel"/>
     <w:tmpl w:val="CDAA8332"/>
@@ -3768,7 +3426,7 @@
       </w:pPr>
     </w:lvl>
   </w:abstractNum>
-  <w:abstractNum w:abstractNumId="4">
+  <w:abstractNum w:abstractNumId="4" w15:restartNumberingAfterBreak="0">
     <w:nsid w:val="5C9B792D"/>
     <w:multiLevelType w:val="hybridMultilevel"/>
     <w:tmpl w:val="FEBAED00"/>
@@ -3881,7 +3539,7 @@
       </w:rPr>
     </w:lvl>
   </w:abstractNum>
-  <w:abstractNum w:abstractNumId="5">
+  <w:abstractNum w:abstractNumId="5" w15:restartNumberingAfterBreak="0">
     <w:nsid w:val="5F5871D4"/>
     <w:multiLevelType w:val="hybridMultilevel"/>
     <w:tmpl w:val="C792AED4"/>
@@ -3970,7 +3628,7 @@
       </w:pPr>
     </w:lvl>
   </w:abstractNum>
-  <w:abstractNum w:abstractNumId="6">
+  <w:abstractNum w:abstractNumId="6" w15:restartNumberingAfterBreak="0">
     <w:nsid w:val="6E811C9A"/>
     <w:multiLevelType w:val="hybridMultilevel"/>
     <w:tmpl w:val="99C81E9C"/>
@@ -4084,7 +3742,7 @@
 </file>
 
 <file path=word/styles.xml><?xml version="1.0" encoding="utf-8"?>
-<w:styles xmlns:mc="http://schemas.openxmlformats.org/markup-compatibility/2006" xmlns:r="http://schemas.openxmlformats.org/officeDocument/2006/relationships" xmlns:w="http://schemas.openxmlformats.org/wordprocessingml/2006/main" xmlns:w14="http://schemas.microsoft.com/office/word/2010/wordml" mc:Ignorable="w14">
+<w:styles xmlns:mc="http://schemas.openxmlformats.org/markup-compatibility/2006" xmlns:r="http://schemas.openxmlformats.org/officeDocument/2006/relationships" xmlns:w="http://schemas.openxmlformats.org/wordprocessingml/2006/main" xmlns:w14="http://schemas.microsoft.com/office/word/2010/wordml" xmlns:w15="http://schemas.microsoft.com/office/word/2012/wordml" xmlns:w16cid="http://schemas.microsoft.com/office/word/2016/wordml/cid" xmlns:w16se="http://schemas.microsoft.com/office/word/2015/wordml/symex" mc:Ignorable="w14 w15 w16se w16cid">
   <w:docDefaults>
     <w:rPrDefault>
       <w:rPr>
@@ -4100,362 +3758,384 @@
       </w:pPr>
     </w:pPrDefault>
   </w:docDefaults>
-  <w:latentStyles w:defLockedState="0" w:defUIPriority="99" w:defSemiHidden="1" w:defUnhideWhenUsed="1" w:defQFormat="0" w:count="267">
-    <w:lsdException w:name="Normal" w:semiHidden="0" w:uiPriority="0" w:unhideWhenUsed="0" w:qFormat="1"/>
-    <w:lsdException w:name="heading 1" w:semiHidden="0" w:uiPriority="9" w:unhideWhenUsed="0" w:qFormat="1"/>
-    <w:lsdException w:name="heading 2" w:uiPriority="9" w:qFormat="1"/>
-    <w:lsdException w:name="heading 3" w:uiPriority="9" w:qFormat="1"/>
-    <w:lsdException w:name="heading 4" w:uiPriority="9" w:qFormat="1"/>
-    <w:lsdException w:name="heading 5" w:uiPriority="9" w:qFormat="1"/>
-    <w:lsdException w:name="heading 6" w:uiPriority="9" w:qFormat="1"/>
-    <w:lsdException w:name="heading 7" w:uiPriority="9" w:qFormat="1"/>
-    <w:lsdException w:name="heading 8" w:uiPriority="9" w:qFormat="1"/>
-    <w:lsdException w:name="heading 9" w:uiPriority="9" w:qFormat="1"/>
-    <w:lsdException w:name="toc 1" w:uiPriority="39"/>
-    <w:lsdException w:name="toc 2" w:uiPriority="39"/>
-    <w:lsdException w:name="toc 3" w:uiPriority="39"/>
-    <w:lsdException w:name="toc 4" w:uiPriority="39"/>
-    <w:lsdException w:name="toc 5" w:uiPriority="39"/>
-    <w:lsdException w:name="toc 6" w:uiPriority="39"/>
-    <w:lsdException w:name="toc 7" w:uiPriority="39"/>
-    <w:lsdException w:name="toc 8" w:uiPriority="39"/>
-    <w:lsdException w:name="toc 9" w:uiPriority="39"/>
-    <w:lsdException w:name="caption" w:uiPriority="35" w:qFormat="1"/>
-    <w:lsdException w:name="Title" w:semiHidden="0" w:uiPriority="10" w:unhideWhenUsed="0" w:qFormat="1"/>
-    <w:lsdException w:name="Default Paragraph Font" w:uiPriority="1"/>
-    <w:lsdException w:name="Subtitle" w:semiHidden="0" w:uiPriority="11" w:unhideWhenUsed="0" w:qFormat="1"/>
-    <w:lsdException w:name="Strong" w:semiHidden="0" w:uiPriority="22" w:unhideWhenUsed="0" w:qFormat="1"/>
-    <w:lsdException w:name="Emphasis" w:semiHidden="0" w:uiPriority="20" w:unhideWhenUsed="0" w:qFormat="1"/>
-    <w:lsdException w:name="Normal Table" w:semiHidden="0" w:unhideWhenUsed="0"/>
-    <w:lsdException w:name="Table Web 2" w:semiHidden="0" w:unhideWhenUsed="0"/>
-    <w:lsdException w:name="Table Grid" w:semiHidden="0" w:uiPriority="39" w:unhideWhenUsed="0"/>
-    <w:lsdException w:name="Table Theme" w:semiHidden="0" w:unhideWhenUsed="0"/>
-    <w:lsdException w:name="Placeholder Text" w:unhideWhenUsed="0"/>
-    <w:lsdException w:name="No Spacing" w:semiHidden="0" w:uiPriority="1" w:unhideWhenUsed="0" w:qFormat="1"/>
-    <w:lsdException w:name="Light Shading" w:semiHidden="0" w:uiPriority="60" w:unhideWhenUsed="0"/>
-    <w:lsdException w:name="Light List" w:semiHidden="0" w:uiPriority="61" w:unhideWhenUsed="0"/>
-    <w:lsdException w:name="Light Grid" w:semiHidden="0" w:uiPriority="62" w:unhideWhenUsed="0"/>
-    <w:lsdException w:name="Medium Shading 1" w:semiHidden="0" w:uiPriority="63" w:unhideWhenUsed="0"/>
-    <w:lsdException w:name="Medium Shading 2" w:semiHidden="0" w:uiPriority="64" w:unhideWhenUsed="0"/>
-    <w:lsdException w:name="Medium List 1" w:semiHidden="0" w:uiPriority="65" w:unhideWhenUsed="0"/>
-    <w:lsdException w:name="Medium List 2" w:semiHidden="0" w:uiPriority="66" w:unhideWhenUsed="0"/>
-    <w:lsdException w:name="Medium Grid 1" w:semiHidden="0" w:uiPriority="67" w:unhideWhenUsed="0"/>
-    <w:lsdException w:name="Medium Grid 2" w:semiHidden="0" w:uiPriority="68" w:unhideWhenUsed="0"/>
-    <w:lsdException w:name="Medium Grid 3" w:semiHidden="0" w:uiPriority="69" w:unhideWhenUsed="0"/>
-    <w:lsdException w:name="Dark List" w:semiHidden="0" w:uiPriority="70" w:unhideWhenUsed="0"/>
-    <w:lsdException w:name="Colorful Shading" w:semiHidden="0" w:uiPriority="71" w:unhideWhenUsed="0"/>
-    <w:lsdException w:name="Colorful List" w:semiHidden="0" w:uiPriority="72" w:unhideWhenUsed="0"/>
-    <w:lsdException w:name="Colorful Grid" w:semiHidden="0" w:uiPriority="73" w:unhideWhenUsed="0"/>
-    <w:lsdException w:name="Light Shading Accent 1" w:semiHidden="0" w:uiPriority="60" w:unhideWhenUsed="0"/>
-    <w:lsdException w:name="Light List Accent 1" w:semiHidden="0" w:uiPriority="61" w:unhideWhenUsed="0"/>
-    <w:lsdException w:name="Light Grid Accent 1" w:semiHidden="0" w:uiPriority="62" w:unhideWhenUsed="0"/>
-    <w:lsdException w:name="Medium Shading 1 Accent 1" w:semiHidden="0" w:uiPriority="63" w:unhideWhenUsed="0"/>
-    <w:lsdException w:name="Medium Shading 2 Accent 1" w:semiHidden="0" w:uiPriority="64" w:unhideWhenUsed="0"/>
-    <w:lsdException w:name="Medium List 1 Accent 1" w:semiHidden="0" w:uiPriority="65" w:unhideWhenUsed="0"/>
-    <w:lsdException w:name="Revision" w:unhideWhenUsed="0"/>
-    <w:lsdException w:name="List Paragraph" w:semiHidden="0" w:uiPriority="34" w:unhideWhenUsed="0" w:qFormat="1"/>
-    <w:lsdException w:name="Quote" w:semiHidden="0" w:uiPriority="29" w:unhideWhenUsed="0" w:qFormat="1"/>
-    <w:lsdException w:name="Intense Quote" w:semiHidden="0" w:uiPriority="30" w:unhideWhenUsed="0" w:qFormat="1"/>
-    <w:lsdException w:name="Medium List 2 Accent 1" w:semiHidden="0" w:uiPriority="66" w:unhideWhenUsed="0"/>
-    <w:lsdException w:name="Medium Grid 1 Accent 1" w:semiHidden="0" w:uiPriority="67" w:unhideWhenUsed="0"/>
-    <w:lsdException w:name="Medium Grid 2 Accent 1" w:semiHidden="0" w:uiPriority="68" w:unhideWhenUsed="0"/>
-    <w:lsdException w:name="Medium Grid 3 Accent 1" w:semiHidden="0" w:uiPriority="69" w:unhideWhenUsed="0"/>
-    <w:lsdException w:name="Dark List Accent 1" w:semiHidden="0" w:uiPriority="70" w:unhideWhenUsed="0"/>
-    <w:lsdException w:name="Colorful Shading Accent 1" w:semiHidden="0" w:uiPriority="71" w:unhideWhenUsed="0"/>
-    <w:lsdException w:name="Colorful List Accent 1" w:semiHidden="0" w:uiPriority="72" w:unhideWhenUsed="0"/>
-    <w:lsdException w:name="Colorful Grid Accent 1" w:semiHidden="0" w:uiPriority="73" w:unhideWhenUsed="0"/>
-    <w:lsdException w:name="Light Shading Accent 2" w:semiHidden="0" w:uiPriority="60" w:unhideWhenUsed="0"/>
-    <w:lsdException w:name="Light List Accent 2" w:semiHidden="0" w:uiPriority="61" w:unhideWhenUsed="0"/>
-    <w:lsdException w:name="Light Grid Accent 2" w:semiHidden="0" w:uiPriority="62" w:unhideWhenUsed="0"/>
-    <w:lsdException w:name="Medium Shading 1 Accent 2" w:semiHidden="0" w:uiPriority="63" w:unhideWhenUsed="0"/>
-    <w:lsdException w:name="Medium Shading 2 Accent 2" w:semiHidden="0" w:uiPriority="64" w:unhideWhenUsed="0"/>
-    <w:lsdException w:name="Medium List 1 Accent 2" w:semiHidden="0" w:uiPriority="65" w:unhideWhenUsed="0"/>
-    <w:lsdException w:name="Medium List 2 Accent 2" w:semiHidden="0" w:uiPriority="66" w:unhideWhenUsed="0"/>
-    <w:lsdException w:name="Medium Grid 1 Accent 2" w:semiHidden="0" w:uiPriority="67" w:unhideWhenUsed="0"/>
-    <w:lsdException w:name="Medium Grid 2 Accent 2" w:semiHidden="0" w:uiPriority="68" w:unhideWhenUsed="0"/>
-    <w:lsdException w:name="Medium Grid 3 Accent 2" w:semiHidden="0" w:uiPriority="69" w:unhideWhenUsed="0"/>
-    <w:lsdException w:name="Dark List Accent 2" w:semiHidden="0" w:uiPriority="70" w:unhideWhenUsed="0"/>
-    <w:lsdException w:name="Colorful Shading Accent 2" w:semiHidden="0" w:uiPriority="71" w:unhideWhenUsed="0"/>
-    <w:lsdException w:name="Colorful List Accent 2" w:semiHidden="0" w:uiPriority="72" w:unhideWhenUsed="0"/>
-    <w:lsdException w:name="Colorful Grid Accent 2" w:semiHidden="0" w:uiPriority="73" w:unhideWhenUsed="0"/>
-    <w:lsdException w:name="Light Shading Accent 3" w:semiHidden="0" w:uiPriority="60" w:unhideWhenUsed="0"/>
-    <w:lsdException w:name="Light List Accent 3" w:semiHidden="0" w:uiPriority="61" w:unhideWhenUsed="0"/>
-    <w:lsdException w:name="Light Grid Accent 3" w:semiHidden="0" w:uiPriority="62" w:unhideWhenUsed="0"/>
-    <w:lsdException w:name="Medium Shading 1 Accent 3" w:semiHidden="0" w:uiPriority="63" w:unhideWhenUsed="0"/>
-    <w:lsdException w:name="Medium Shading 2 Accent 3" w:semiHidden="0" w:uiPriority="64" w:unhideWhenUsed="0"/>
-    <w:lsdException w:name="Medium List 1 Accent 3" w:semiHidden="0" w:uiPriority="65" w:unhideWhenUsed="0"/>
-    <w:lsdException w:name="Medium List 2 Accent 3" w:semiHidden="0" w:uiPriority="66" w:unhideWhenUsed="0"/>
-    <w:lsdException w:name="Medium Grid 1 Accent 3" w:semiHidden="0" w:uiPriority="67" w:unhideWhenUsed="0"/>
-    <w:lsdException w:name="Medium Grid 2 Accent 3" w:semiHidden="0" w:uiPriority="68" w:unhideWhenUsed="0"/>
-    <w:lsdException w:name="Medium Grid 3 Accent 3" w:semiHidden="0" w:uiPriority="69" w:unhideWhenUsed="0"/>
-    <w:lsdException w:name="Dark List Accent 3" w:semiHidden="0" w:uiPriority="70" w:unhideWhenUsed="0"/>
-    <w:lsdException w:name="Colorful Shading Accent 3" w:semiHidden="0" w:uiPriority="71" w:unhideWhenUsed="0"/>
-    <w:lsdException w:name="Colorful List Accent 3" w:semiHidden="0" w:uiPriority="72" w:unhideWhenUsed="0"/>
-    <w:lsdException w:name="Colorful Grid Accent 3" w:semiHidden="0" w:uiPriority="73" w:unhideWhenUsed="0"/>
-    <w:lsdException w:name="Light Shading Accent 4" w:semiHidden="0" w:uiPriority="60" w:unhideWhenUsed="0"/>
-    <w:lsdException w:name="Light List Accent 4" w:semiHidden="0" w:uiPriority="61" w:unhideWhenUsed="0"/>
-    <w:lsdException w:name="Light Grid Accent 4" w:semiHidden="0" w:uiPriority="62" w:unhideWhenUsed="0"/>
-    <w:lsdException w:name="Medium Shading 1 Accent 4" w:semiHidden="0" w:uiPriority="63" w:unhideWhenUsed="0"/>
-    <w:lsdException w:name="Medium Shading 2 Accent 4" w:semiHidden="0" w:uiPriority="64" w:unhideWhenUsed="0"/>
-    <w:lsdException w:name="Medium List 1 Accent 4" w:semiHidden="0" w:uiPriority="65" w:unhideWhenUsed="0"/>
-    <w:lsdException w:name="Medium List 2 Accent 4" w:semiHidden="0" w:uiPriority="66" w:unhideWhenUsed="0"/>
-    <w:lsdException w:name="Medium Grid 1 Accent 4" w:semiHidden="0" w:uiPriority="67" w:unhideWhenUsed="0"/>
-    <w:lsdException w:name="Medium Grid 2 Accent 4" w:semiHidden="0" w:uiPriority="68" w:unhideWhenUsed="0"/>
-    <w:lsdException w:name="Medium Grid 3 Accent 4" w:semiHidden="0" w:uiPriority="69" w:unhideWhenUsed="0"/>
-    <w:lsdException w:name="Dark List Accent 4" w:semiHidden="0" w:uiPriority="70" w:unhideWhenUsed="0"/>
-    <w:lsdException w:name="Colorful Shading Accent 4" w:semiHidden="0" w:uiPriority="71" w:unhideWhenUsed="0"/>
-    <w:lsdException w:name="Colorful List Accent 4" w:semiHidden="0" w:uiPriority="72" w:unhideWhenUsed="0"/>
-    <w:lsdException w:name="Colorful Grid Accent 4" w:semiHidden="0" w:uiPriority="73" w:unhideWhenUsed="0"/>
-    <w:lsdException w:name="Light Shading Accent 5" w:semiHidden="0" w:uiPriority="60" w:unhideWhenUsed="0"/>
-    <w:lsdException w:name="Light List Accent 5" w:semiHidden="0" w:uiPriority="61" w:unhideWhenUsed="0"/>
-    <w:lsdException w:name="Light Grid Accent 5" w:semiHidden="0" w:uiPriority="62" w:unhideWhenUsed="0"/>
-    <w:lsdException w:name="Medium Shading 1 Accent 5" w:semiHidden="0" w:uiPriority="63" w:unhideWhenUsed="0"/>
-    <w:lsdException w:name="Medium Shading 2 Accent 5" w:semiHidden="0" w:uiPriority="64" w:unhideWhenUsed="0"/>
-    <w:lsdException w:name="Medium List 1 Accent 5" w:semiHidden="0" w:uiPriority="65" w:unhideWhenUsed="0"/>
-    <w:lsdException w:name="Medium List 2 Accent 5" w:semiHidden="0" w:uiPriority="66" w:unhideWhenUsed="0"/>
-    <w:lsdException w:name="Medium Grid 1 Accent 5" w:semiHidden="0" w:uiPriority="67" w:unhideWhenUsed="0"/>
-    <w:lsdException w:name="Medium Grid 2 Accent 5" w:semiHidden="0" w:uiPriority="68" w:unhideWhenUsed="0"/>
-    <w:lsdException w:name="Medium Grid 3 Accent 5" w:semiHidden="0" w:uiPriority="69" w:unhideWhenUsed="0"/>
-    <w:lsdException w:name="Dark List Accent 5" w:semiHidden="0" w:uiPriority="70" w:unhideWhenUsed="0"/>
-    <w:lsdException w:name="Colorful Shading Accent 5" w:semiHidden="0" w:uiPriority="71" w:unhideWhenUsed="0"/>
-    <w:lsdException w:name="Colorful List Accent 5" w:semiHidden="0" w:uiPriority="72" w:unhideWhenUsed="0"/>
-    <w:lsdException w:name="Colorful Grid Accent 5" w:semiHidden="0" w:uiPriority="73" w:unhideWhenUsed="0"/>
-    <w:lsdException w:name="Light Shading Accent 6" w:semiHidden="0" w:uiPriority="60" w:unhideWhenUsed="0"/>
-    <w:lsdException w:name="Light List Accent 6" w:semiHidden="0" w:uiPriority="61" w:unhideWhenUsed="0"/>
-    <w:lsdException w:name="Light Grid Accent 6" w:semiHidden="0" w:uiPriority="62" w:unhideWhenUsed="0"/>
-    <w:lsdException w:name="Medium Shading 1 Accent 6" w:semiHidden="0" w:uiPriority="63" w:unhideWhenUsed="0"/>
-    <w:lsdException w:name="Medium Shading 2 Accent 6" w:semiHidden="0" w:uiPriority="64" w:unhideWhenUsed="0"/>
-    <w:lsdException w:name="Medium List 1 Accent 6" w:semiHidden="0" w:uiPriority="65" w:unhideWhenUsed="0"/>
-    <w:lsdException w:name="Medium List 2 Accent 6" w:semiHidden="0" w:uiPriority="66" w:unhideWhenUsed="0"/>
-    <w:lsdException w:name="Medium Grid 1 Accent 6" w:semiHidden="0" w:uiPriority="67" w:unhideWhenUsed="0"/>
-    <w:lsdException w:name="Medium Grid 2 Accent 6" w:semiHidden="0" w:uiPriority="68" w:unhideWhenUsed="0"/>
-    <w:lsdException w:name="Medium Grid 3 Accent 6" w:semiHidden="0" w:uiPriority="69" w:unhideWhenUsed="0"/>
-    <w:lsdException w:name="Dark List Accent 6" w:semiHidden="0" w:uiPriority="70" w:unhideWhenUsed="0"/>
-    <w:lsdException w:name="Colorful Shading Accent 6" w:semiHidden="0" w:uiPriority="71" w:unhideWhenUsed="0"/>
-    <w:lsdException w:name="Colorful List Accent 6" w:semiHidden="0" w:uiPriority="72" w:unhideWhenUsed="0"/>
-    <w:lsdException w:name="Colorful Grid Accent 6" w:semiHidden="0" w:uiPriority="73" w:unhideWhenUsed="0"/>
-    <w:lsdException w:name="Subtle Emphasis" w:semiHidden="0" w:uiPriority="19" w:unhideWhenUsed="0" w:qFormat="1"/>
-    <w:lsdException w:name="Intense Emphasis" w:semiHidden="0" w:uiPriority="21" w:unhideWhenUsed="0" w:qFormat="1"/>
-    <w:lsdException w:name="Subtle Reference" w:semiHidden="0" w:uiPriority="31" w:unhideWhenUsed="0" w:qFormat="1"/>
-    <w:lsdException w:name="Intense Reference" w:semiHidden="0" w:uiPriority="32" w:unhideWhenUsed="0" w:qFormat="1"/>
-    <w:lsdException w:name="Book Title" w:semiHidden="0" w:uiPriority="33" w:unhideWhenUsed="0" w:qFormat="1"/>
-    <w:lsdException w:name="Bibliography" w:uiPriority="37"/>
-    <w:lsdException w:name="TOC Heading" w:uiPriority="39" w:qFormat="1"/>
-  </w:latentStyles>
-  <w:style w:type="paragraph" w:default="1" w:styleId="Normale">
-    <w:name w:val="Normal"/>
-    <w:qFormat/>
-  </w:style>
-  <w:style w:type="character" w:default="1" w:styleId="Carpredefinitoparagrafo">
-    <w:name w:val="Default Paragraph Font"/>
-    <w:uiPriority w:val="1"/>
-    <w:semiHidden/>
-    <w:unhideWhenUsed/>
-  </w:style>
-  <w:style w:type="table" w:default="1" w:styleId="Tabellanormale">
-    <w:name w:val="Normal Table"/>
-    <w:uiPriority w:val="99"/>
-    <w:semiHidden/>
-    <w:unhideWhenUsed/>
-    <w:tblPr>
-      <w:tblInd w:w="0" w:type="dxa"/>
-      <w:tblCellMar>
-        <w:top w:w="0" w:type="dxa"/>
-        <w:left w:w="108" w:type="dxa"/>
-        <w:bottom w:w="0" w:type="dxa"/>
-        <w:right w:w="108" w:type="dxa"/>
-      </w:tblCellMar>
-    </w:tblPr>
-  </w:style>
-  <w:style w:type="numbering" w:default="1" w:styleId="Nessunelenco">
-    <w:name w:val="No List"/>
-    <w:uiPriority w:val="99"/>
-    <w:semiHidden/>
-    <w:unhideWhenUsed/>
-  </w:style>
-  <w:style w:type="paragraph" w:styleId="Paragrafoelenco">
-    <w:name w:val="List Paragraph"/>
-    <w:basedOn w:val="Normale"/>
-    <w:uiPriority w:val="34"/>
-    <w:qFormat/>
-    <w:rsid w:val="00434300"/>
-    <w:pPr>
-      <w:ind w:left="720"/>
-      <w:contextualSpacing/>
-    </w:pPr>
-  </w:style>
-  <w:style w:type="character" w:styleId="Collegamentoipertestuale">
-    <w:name w:val="Hyperlink"/>
-    <w:basedOn w:val="Carpredefinitoparagrafo"/>
-    <w:uiPriority w:val="99"/>
-    <w:unhideWhenUsed/>
-    <w:rsid w:val="005923E0"/>
-    <w:rPr>
-      <w:color w:val="0563C1" w:themeColor="hyperlink"/>
-      <w:u w:val="single"/>
-    </w:rPr>
-  </w:style>
-</w:styles>
-</file>
-
-<file path=word/stylesWithEffects.xml><?xml version="1.0" encoding="utf-8"?>
-<w:styles xmlns:wpc="http://schemas.microsoft.com/office/word/2010/wordprocessingCanvas" xmlns:mc="http://schemas.openxmlformats.org/markup-compatibility/2006" xmlns:o="urn:schemas-microsoft-com:office:office" xmlns:r="http://schemas.openxmlformats.org/officeDocument/2006/relationships" xmlns:m="http://schemas.openxmlformats.org/officeDocument/2006/math" xmlns:v="urn:schemas-microsoft-com:vml" xmlns:wp14="http://schemas.microsoft.com/office/word/2010/wordprocessingDrawing" xmlns:wp="http://schemas.openxmlformats.org/drawingml/2006/wordprocessingDrawing" xmlns:w10="urn:schemas-microsoft-com:office:word" xmlns:w="http://schemas.openxmlformats.org/wordprocessingml/2006/main" xmlns:w14="http://schemas.microsoft.com/office/word/2010/wordml" xmlns:wpg="http://schemas.microsoft.com/office/word/2010/wordprocessingGroup" xmlns:wpi="http://schemas.microsoft.com/office/word/2010/wordprocessingInk" xmlns:wne="http://schemas.microsoft.com/office/word/2006/wordml" xmlns:wps="http://schemas.microsoft.com/office/word/2010/wordprocessingShape" mc:Ignorable="w14 wp14">
-  <w:docDefaults>
-    <w:rPrDefault>
-      <w:rPr>
-        <w:rFonts w:asciiTheme="minorHAnsi" w:eastAsiaTheme="minorHAnsi" w:hAnsiTheme="minorHAnsi" w:cstheme="minorBidi"/>
-        <w:sz w:val="22"/>
-        <w:szCs w:val="22"/>
-        <w:lang w:val="it-IT" w:eastAsia="en-US" w:bidi="ar-SA"/>
-      </w:rPr>
-    </w:rPrDefault>
-    <w:pPrDefault>
-      <w:pPr>
-        <w:spacing w:after="160" w:line="259" w:lineRule="auto"/>
-      </w:pPr>
-    </w:pPrDefault>
-  </w:docDefaults>
-  <w:latentStyles w:defLockedState="0" w:defUIPriority="99" w:defSemiHidden="1" w:defUnhideWhenUsed="1" w:defQFormat="0" w:count="267">
-    <w:lsdException w:name="Normal" w:semiHidden="0" w:uiPriority="0" w:unhideWhenUsed="0" w:qFormat="1"/>
-    <w:lsdException w:name="heading 1" w:semiHidden="0" w:uiPriority="9" w:unhideWhenUsed="0" w:qFormat="1"/>
-    <w:lsdException w:name="heading 2" w:uiPriority="9" w:qFormat="1"/>
-    <w:lsdException w:name="heading 3" w:uiPriority="9" w:qFormat="1"/>
-    <w:lsdException w:name="heading 4" w:uiPriority="9" w:qFormat="1"/>
-    <w:lsdException w:name="heading 5" w:uiPriority="9" w:qFormat="1"/>
-    <w:lsdException w:name="heading 6" w:uiPriority="9" w:qFormat="1"/>
-    <w:lsdException w:name="heading 7" w:uiPriority="9" w:qFormat="1"/>
-    <w:lsdException w:name="heading 8" w:uiPriority="9" w:qFormat="1"/>
-    <w:lsdException w:name="heading 9" w:uiPriority="9" w:qFormat="1"/>
-    <w:lsdException w:name="toc 1" w:uiPriority="39"/>
-    <w:lsdException w:name="toc 2" w:uiPriority="39"/>
-    <w:lsdException w:name="toc 3" w:uiPriority="39"/>
-    <w:lsdException w:name="toc 4" w:uiPriority="39"/>
-    <w:lsdException w:name="toc 5" w:uiPriority="39"/>
-    <w:lsdException w:name="toc 6" w:uiPriority="39"/>
-    <w:lsdException w:name="toc 7" w:uiPriority="39"/>
-    <w:lsdException w:name="toc 8" w:uiPriority="39"/>
-    <w:lsdException w:name="toc 9" w:uiPriority="39"/>
-    <w:lsdException w:name="caption" w:uiPriority="35" w:qFormat="1"/>
-    <w:lsdException w:name="Title" w:semiHidden="0" w:uiPriority="10" w:unhideWhenUsed="0" w:qFormat="1"/>
-    <w:lsdException w:name="Default Paragraph Font" w:uiPriority="1"/>
-    <w:lsdException w:name="Subtitle" w:semiHidden="0" w:uiPriority="11" w:unhideWhenUsed="0" w:qFormat="1"/>
-    <w:lsdException w:name="Strong" w:semiHidden="0" w:uiPriority="22" w:unhideWhenUsed="0" w:qFormat="1"/>
-    <w:lsdException w:name="Emphasis" w:semiHidden="0" w:uiPriority="20" w:unhideWhenUsed="0" w:qFormat="1"/>
-    <w:lsdException w:name="Normal Table" w:semiHidden="0" w:unhideWhenUsed="0"/>
-    <w:lsdException w:name="Table Web 2" w:semiHidden="0" w:unhideWhenUsed="0"/>
-    <w:lsdException w:name="Table Grid" w:semiHidden="0" w:uiPriority="39" w:unhideWhenUsed="0"/>
-    <w:lsdException w:name="Table Theme" w:semiHidden="0" w:unhideWhenUsed="0"/>
-    <w:lsdException w:name="Placeholder Text" w:unhideWhenUsed="0"/>
-    <w:lsdException w:name="No Spacing" w:semiHidden="0" w:uiPriority="1" w:unhideWhenUsed="0" w:qFormat="1"/>
-    <w:lsdException w:name="Light Shading" w:semiHidden="0" w:uiPriority="60" w:unhideWhenUsed="0"/>
-    <w:lsdException w:name="Light List" w:semiHidden="0" w:uiPriority="61" w:unhideWhenUsed="0"/>
-    <w:lsdException w:name="Light Grid" w:semiHidden="0" w:uiPriority="62" w:unhideWhenUsed="0"/>
-    <w:lsdException w:name="Medium Shading 1" w:semiHidden="0" w:uiPriority="63" w:unhideWhenUsed="0"/>
-    <w:lsdException w:name="Medium Shading 2" w:semiHidden="0" w:uiPriority="64" w:unhideWhenUsed="0"/>
-    <w:lsdException w:name="Medium List 1" w:semiHidden="0" w:uiPriority="65" w:unhideWhenUsed="0"/>
-    <w:lsdException w:name="Medium List 2" w:semiHidden="0" w:uiPriority="66" w:unhideWhenUsed="0"/>
-    <w:lsdException w:name="Medium Grid 1" w:semiHidden="0" w:uiPriority="67" w:unhideWhenUsed="0"/>
-    <w:lsdException w:name="Medium Grid 2" w:semiHidden="0" w:uiPriority="68" w:unhideWhenUsed="0"/>
-    <w:lsdException w:name="Medium Grid 3" w:semiHidden="0" w:uiPriority="69" w:unhideWhenUsed="0"/>
-    <w:lsdException w:name="Dark List" w:semiHidden="0" w:uiPriority="70" w:unhideWhenUsed="0"/>
-    <w:lsdException w:name="Colorful Shading" w:semiHidden="0" w:uiPriority="71" w:unhideWhenUsed="0"/>
-    <w:lsdException w:name="Colorful List" w:semiHidden="0" w:uiPriority="72" w:unhideWhenUsed="0"/>
-    <w:lsdException w:name="Colorful Grid" w:semiHidden="0" w:uiPriority="73" w:unhideWhenUsed="0"/>
-    <w:lsdException w:name="Light Shading Accent 1" w:semiHidden="0" w:uiPriority="60" w:unhideWhenUsed="0"/>
-    <w:lsdException w:name="Light List Accent 1" w:semiHidden="0" w:uiPriority="61" w:unhideWhenUsed="0"/>
-    <w:lsdException w:name="Light Grid Accent 1" w:semiHidden="0" w:uiPriority="62" w:unhideWhenUsed="0"/>
-    <w:lsdException w:name="Medium Shading 1 Accent 1" w:semiHidden="0" w:uiPriority="63" w:unhideWhenUsed="0"/>
-    <w:lsdException w:name="Medium Shading 2 Accent 1" w:semiHidden="0" w:uiPriority="64" w:unhideWhenUsed="0"/>
-    <w:lsdException w:name="Medium List 1 Accent 1" w:semiHidden="0" w:uiPriority="65" w:unhideWhenUsed="0"/>
-    <w:lsdException w:name="Revision" w:unhideWhenUsed="0"/>
-    <w:lsdException w:name="List Paragraph" w:semiHidden="0" w:uiPriority="34" w:unhideWhenUsed="0" w:qFormat="1"/>
-    <w:lsdException w:name="Quote" w:semiHidden="0" w:uiPriority="29" w:unhideWhenUsed="0" w:qFormat="1"/>
-    <w:lsdException w:name="Intense Quote" w:semiHidden="0" w:uiPriority="30" w:unhideWhenUsed="0" w:qFormat="1"/>
-    <w:lsdException w:name="Medium List 2 Accent 1" w:semiHidden="0" w:uiPriority="66" w:unhideWhenUsed="0"/>
-    <w:lsdException w:name="Medium Grid 1 Accent 1" w:semiHidden="0" w:uiPriority="67" w:unhideWhenUsed="0"/>
-    <w:lsdException w:name="Medium Grid 2 Accent 1" w:semiHidden="0" w:uiPriority="68" w:unhideWhenUsed="0"/>
-    <w:lsdException w:name="Medium Grid 3 Accent 1" w:semiHidden="0" w:uiPriority="69" w:unhideWhenUsed="0"/>
-    <w:lsdException w:name="Dark List Accent 1" w:semiHidden="0" w:uiPriority="70" w:unhideWhenUsed="0"/>
-    <w:lsdException w:name="Colorful Shading Accent 1" w:semiHidden="0" w:uiPriority="71" w:unhideWhenUsed="0"/>
-    <w:lsdException w:name="Colorful List Accent 1" w:semiHidden="0" w:uiPriority="72" w:unhideWhenUsed="0"/>
-    <w:lsdException w:name="Colorful Grid Accent 1" w:semiHidden="0" w:uiPriority="73" w:unhideWhenUsed="0"/>
-    <w:lsdException w:name="Light Shading Accent 2" w:semiHidden="0" w:uiPriority="60" w:unhideWhenUsed="0"/>
-    <w:lsdException w:name="Light List Accent 2" w:semiHidden="0" w:uiPriority="61" w:unhideWhenUsed="0"/>
-    <w:lsdException w:name="Light Grid Accent 2" w:semiHidden="0" w:uiPriority="62" w:unhideWhenUsed="0"/>
-    <w:lsdException w:name="Medium Shading 1 Accent 2" w:semiHidden="0" w:uiPriority="63" w:unhideWhenUsed="0"/>
-    <w:lsdException w:name="Medium Shading 2 Accent 2" w:semiHidden="0" w:uiPriority="64" w:unhideWhenUsed="0"/>
-    <w:lsdException w:name="Medium List 1 Accent 2" w:semiHidden="0" w:uiPriority="65" w:unhideWhenUsed="0"/>
-    <w:lsdException w:name="Medium List 2 Accent 2" w:semiHidden="0" w:uiPriority="66" w:unhideWhenUsed="0"/>
-    <w:lsdException w:name="Medium Grid 1 Accent 2" w:semiHidden="0" w:uiPriority="67" w:unhideWhenUsed="0"/>
-    <w:lsdException w:name="Medium Grid 2 Accent 2" w:semiHidden="0" w:uiPriority="68" w:unhideWhenUsed="0"/>
-    <w:lsdException w:name="Medium Grid 3 Accent 2" w:semiHidden="0" w:uiPriority="69" w:unhideWhenUsed="0"/>
-    <w:lsdException w:name="Dark List Accent 2" w:semiHidden="0" w:uiPriority="70" w:unhideWhenUsed="0"/>
-    <w:lsdException w:name="Colorful Shading Accent 2" w:semiHidden="0" w:uiPriority="71" w:unhideWhenUsed="0"/>
-    <w:lsdException w:name="Colorful List Accent 2" w:semiHidden="0" w:uiPriority="72" w:unhideWhenUsed="0"/>
-    <w:lsdException w:name="Colorful Grid Accent 2" w:semiHidden="0" w:uiPriority="73" w:unhideWhenUsed="0"/>
-    <w:lsdException w:name="Light Shading Accent 3" w:semiHidden="0" w:uiPriority="60" w:unhideWhenUsed="0"/>
-    <w:lsdException w:name="Light List Accent 3" w:semiHidden="0" w:uiPriority="61" w:unhideWhenUsed="0"/>
-    <w:lsdException w:name="Light Grid Accent 3" w:semiHidden="0" w:uiPriority="62" w:unhideWhenUsed="0"/>
-    <w:lsdException w:name="Medium Shading 1 Accent 3" w:semiHidden="0" w:uiPriority="63" w:unhideWhenUsed="0"/>
-    <w:lsdException w:name="Medium Shading 2 Accent 3" w:semiHidden="0" w:uiPriority="64" w:unhideWhenUsed="0"/>
-    <w:lsdException w:name="Medium List 1 Accent 3" w:semiHidden="0" w:uiPriority="65" w:unhideWhenUsed="0"/>
-    <w:lsdException w:name="Medium List 2 Accent 3" w:semiHidden="0" w:uiPriority="66" w:unhideWhenUsed="0"/>
-    <w:lsdException w:name="Medium Grid 1 Accent 3" w:semiHidden="0" w:uiPriority="67" w:unhideWhenUsed="0"/>
-    <w:lsdException w:name="Medium Grid 2 Accent 3" w:semiHidden="0" w:uiPriority="68" w:unhideWhenUsed="0"/>
-    <w:lsdException w:name="Medium Grid 3 Accent 3" w:semiHidden="0" w:uiPriority="69" w:unhideWhenUsed="0"/>
-    <w:lsdException w:name="Dark List Accent 3" w:semiHidden="0" w:uiPriority="70" w:unhideWhenUsed="0"/>
-    <w:lsdException w:name="Colorful Shading Accent 3" w:semiHidden="0" w:uiPriority="71" w:unhideWhenUsed="0"/>
-    <w:lsdException w:name="Colorful List Accent 3" w:semiHidden="0" w:uiPriority="72" w:unhideWhenUsed="0"/>
-    <w:lsdException w:name="Colorful Grid Accent 3" w:semiHidden="0" w:uiPriority="73" w:unhideWhenUsed="0"/>
-    <w:lsdException w:name="Light Shading Accent 4" w:semiHidden="0" w:uiPriority="60" w:unhideWhenUsed="0"/>
-    <w:lsdException w:name="Light List Accent 4" w:semiHidden="0" w:uiPriority="61" w:unhideWhenUsed="0"/>
-    <w:lsdException w:name="Light Grid Accent 4" w:semiHidden="0" w:uiPriority="62" w:unhideWhenUsed="0"/>
-    <w:lsdException w:name="Medium Shading 1 Accent 4" w:semiHidden="0" w:uiPriority="63" w:unhideWhenUsed="0"/>
-    <w:lsdException w:name="Medium Shading 2 Accent 4" w:semiHidden="0" w:uiPriority="64" w:unhideWhenUsed="0"/>
-    <w:lsdException w:name="Medium List 1 Accent 4" w:semiHidden="0" w:uiPriority="65" w:unhideWhenUsed="0"/>
-    <w:lsdException w:name="Medium List 2 Accent 4" w:semiHidden="0" w:uiPriority="66" w:unhideWhenUsed="0"/>
-    <w:lsdException w:name="Medium Grid 1 Accent 4" w:semiHidden="0" w:uiPriority="67" w:unhideWhenUsed="0"/>
-    <w:lsdException w:name="Medium Grid 2 Accent 4" w:semiHidden="0" w:uiPriority="68" w:unhideWhenUsed="0"/>
-    <w:lsdException w:name="Medium Grid 3 Accent 4" w:semiHidden="0" w:uiPriority="69" w:unhideWhenUsed="0"/>
-    <w:lsdException w:name="Dark List Accent 4" w:semiHidden="0" w:uiPriority="70" w:unhideWhenUsed="0"/>
-    <w:lsdException w:name="Colorful Shading Accent 4" w:semiHidden="0" w:uiPriority="71" w:unhideWhenUsed="0"/>
-    <w:lsdException w:name="Colorful List Accent 4" w:semiHidden="0" w:uiPriority="72" w:unhideWhenUsed="0"/>
-    <w:lsdException w:name="Colorful Grid Accent 4" w:semiHidden="0" w:uiPriority="73" w:unhideWhenUsed="0"/>
-    <w:lsdException w:name="Light Shading Accent 5" w:semiHidden="0" w:uiPriority="60" w:unhideWhenUsed="0"/>
-    <w:lsdException w:name="Light List Accent 5" w:semiHidden="0" w:uiPriority="61" w:unhideWhenUsed="0"/>
-    <w:lsdException w:name="Light Grid Accent 5" w:semiHidden="0" w:uiPriority="62" w:unhideWhenUsed="0"/>
-    <w:lsdException w:name="Medium Shading 1 Accent 5" w:semiHidden="0" w:uiPriority="63" w:unhideWhenUsed="0"/>
-    <w:lsdException w:name="Medium Shading 2 Accent 5" w:semiHidden="0" w:uiPriority="64" w:unhideWhenUsed="0"/>
-    <w:lsdException w:name="Medium List 1 Accent 5" w:semiHidden="0" w:uiPriority="65" w:unhideWhenUsed="0"/>
-    <w:lsdException w:name="Medium List 2 Accent 5" w:semiHidden="0" w:uiPriority="66" w:unhideWhenUsed="0"/>
-    <w:lsdException w:name="Medium Grid 1 Accent 5" w:semiHidden="0" w:uiPriority="67" w:unhideWhenUsed="0"/>
-    <w:lsdException w:name="Medium Grid 2 Accent 5" w:semiHidden="0" w:uiPriority="68" w:unhideWhenUsed="0"/>
-    <w:lsdException w:name="Medium Grid 3 Accent 5" w:semiHidden="0" w:uiPriority="69" w:unhideWhenUsed="0"/>
-    <w:lsdException w:name="Dark List Accent 5" w:semiHidden="0" w:uiPriority="70" w:unhideWhenUsed="0"/>
-    <w:lsdException w:name="Colorful Shading Accent 5" w:semiHidden="0" w:uiPriority="71" w:unhideWhenUsed="0"/>
-    <w:lsdException w:name="Colorful List Accent 5" w:semiHidden="0" w:uiPriority="72" w:unhideWhenUsed="0"/>
-    <w:lsdException w:name="Colorful Grid Accent 5" w:semiHidden="0" w:uiPriority="73" w:unhideWhenUsed="0"/>
-    <w:lsdException w:name="Light Shading Accent 6" w:semiHidden="0" w:uiPriority="60" w:unhideWhenUsed="0"/>
-    <w:lsdException w:name="Light List Accent 6" w:semiHidden="0" w:uiPriority="61" w:unhideWhenUsed="0"/>
-    <w:lsdException w:name="Light Grid Accent 6" w:semiHidden="0" w:uiPriority="62" w:unhideWhenUsed="0"/>
-    <w:lsdException w:name="Medium Shading 1 Accent 6" w:semiHidden="0" w:uiPriority="63" w:unhideWhenUsed="0"/>
-    <w:lsdException w:name="Medium Shading 2 Accent 6" w:semiHidden="0" w:uiPriority="64" w:unhideWhenUsed="0"/>
-    <w:lsdException w:name="Medium List 1 Accent 6" w:semiHidden="0" w:uiPriority="65" w:unhideWhenUsed="0"/>
-    <w:lsdException w:name="Medium List 2 Accent 6" w:semiHidden="0" w:uiPriority="66" w:unhideWhenUsed="0"/>
-    <w:lsdException w:name="Medium Grid 1 Accent 6" w:semiHidden="0" w:uiPriority="67" w:unhideWhenUsed="0"/>
-    <w:lsdException w:name="Medium Grid 2 Accent 6" w:semiHidden="0" w:uiPriority="68" w:unhideWhenUsed="0"/>
-    <w:lsdException w:name="Medium Grid 3 Accent 6" w:semiHidden="0" w:uiPriority="69" w:unhideWhenUsed="0"/>
-    <w:lsdException w:name="Dark List Accent 6" w:semiHidden="0" w:uiPriority="70" w:unhideWhenUsed="0"/>
-    <w:lsdException w:name="Colorful Shading Accent 6" w:semiHidden="0" w:uiPriority="71" w:unhideWhenUsed="0"/>
-    <w:lsdException w:name="Colorful List Accent 6" w:semiHidden="0" w:uiPriority="72" w:unhideWhenUsed="0"/>
-    <w:lsdException w:name="Colorful Grid Accent 6" w:semiHidden="0" w:uiPriority="73" w:unhideWhenUsed="0"/>
-    <w:lsdException w:name="Subtle Emphasis" w:semiHidden="0" w:uiPriority="19" w:unhideWhenUsed="0" w:qFormat="1"/>
-    <w:lsdException w:name="Intense Emphasis" w:semiHidden="0" w:uiPriority="21" w:unhideWhenUsed="0" w:qFormat="1"/>
-    <w:lsdException w:name="Subtle Reference" w:semiHidden="0" w:uiPriority="31" w:unhideWhenUsed="0" w:qFormat="1"/>
-    <w:lsdException w:name="Intense Reference" w:semiHidden="0" w:uiPriority="32" w:unhideWhenUsed="0" w:qFormat="1"/>
-    <w:lsdException w:name="Book Title" w:semiHidden="0" w:uiPriority="33" w:unhideWhenUsed="0" w:qFormat="1"/>
-    <w:lsdException w:name="Bibliography" w:uiPriority="37"/>
-    <w:lsdException w:name="TOC Heading" w:uiPriority="39" w:qFormat="1"/>
+  <w:latentStyles w:defLockedState="0" w:defUIPriority="99" w:defSemiHidden="0" w:defUnhideWhenUsed="0" w:defQFormat="0" w:count="377">
+    <w:lsdException w:name="Normal" w:uiPriority="0" w:qFormat="1"/>
+    <w:lsdException w:name="heading 1" w:uiPriority="9" w:qFormat="1"/>
+    <w:lsdException w:name="heading 2" w:semiHidden="1" w:uiPriority="9" w:unhideWhenUsed="1" w:qFormat="1"/>
+    <w:lsdException w:name="heading 3" w:semiHidden="1" w:uiPriority="9" w:unhideWhenUsed="1" w:qFormat="1"/>
+    <w:lsdException w:name="heading 4" w:semiHidden="1" w:uiPriority="9" w:unhideWhenUsed="1" w:qFormat="1"/>
+    <w:lsdException w:name="heading 5" w:semiHidden="1" w:uiPriority="9" w:unhideWhenUsed="1" w:qFormat="1"/>
+    <w:lsdException w:name="heading 6" w:semiHidden="1" w:uiPriority="9" w:unhideWhenUsed="1" w:qFormat="1"/>
+    <w:lsdException w:name="heading 7" w:semiHidden="1" w:uiPriority="9" w:unhideWhenUsed="1" w:qFormat="1"/>
+    <w:lsdException w:name="heading 8" w:semiHidden="1" w:uiPriority="9" w:unhideWhenUsed="1" w:qFormat="1"/>
+    <w:lsdException w:name="heading 9" w:semiHidden="1" w:uiPriority="9" w:unhideWhenUsed="1" w:qFormat="1"/>
+    <w:lsdException w:name="index 1" w:semiHidden="1" w:unhideWhenUsed="1"/>
+    <w:lsdException w:name="index 2" w:semiHidden="1" w:unhideWhenUsed="1"/>
+    <w:lsdException w:name="index 3" w:semiHidden="1" w:unhideWhenUsed="1"/>
+    <w:lsdException w:name="index 4" w:semiHidden="1" w:unhideWhenUsed="1"/>
+    <w:lsdException w:name="index 5" w:semiHidden="1" w:unhideWhenUsed="1"/>
+    <w:lsdException w:name="index 6" w:semiHidden="1" w:unhideWhenUsed="1"/>
+    <w:lsdException w:name="index 7" w:semiHidden="1" w:unhideWhenUsed="1"/>
+    <w:lsdException w:name="index 8" w:semiHidden="1" w:unhideWhenUsed="1"/>
+    <w:lsdException w:name="index 9" w:semiHidden="1" w:unhideWhenUsed="1"/>
+    <w:lsdException w:name="toc 1" w:semiHidden="1" w:uiPriority="39" w:unhideWhenUsed="1"/>
+    <w:lsdException w:name="toc 2" w:semiHidden="1" w:uiPriority="39" w:unhideWhenUsed="1"/>
+    <w:lsdException w:name="toc 3" w:semiHidden="1" w:uiPriority="39" w:unhideWhenUsed="1"/>
+    <w:lsdException w:name="toc 4" w:semiHidden="1" w:uiPriority="39" w:unhideWhenUsed="1"/>
+    <w:lsdException w:name="toc 5" w:semiHidden="1" w:uiPriority="39" w:unhideWhenUsed="1"/>
+    <w:lsdException w:name="toc 6" w:semiHidden="1" w:uiPriority="39" w:unhideWhenUsed="1"/>
+    <w:lsdException w:name="toc 7" w:semiHidden="1" w:uiPriority="39" w:unhideWhenUsed="1"/>
+    <w:lsdException w:name="toc 8" w:semiHidden="1" w:uiPriority="39" w:unhideWhenUsed="1"/>
+    <w:lsdException w:name="toc 9" w:semiHidden="1" w:uiPriority="39" w:unhideWhenUsed="1"/>
+    <w:lsdException w:name="Normal Indent" w:semiHidden="1" w:unhideWhenUsed="1"/>
+    <w:lsdException w:name="footnote text" w:semiHidden="1" w:unhideWhenUsed="1"/>
+    <w:lsdException w:name="annotation text" w:semiHidden="1" w:unhideWhenUsed="1"/>
+    <w:lsdException w:name="header" w:semiHidden="1" w:unhideWhenUsed="1"/>
+    <w:lsdException w:name="footer" w:semiHidden="1" w:unhideWhenUsed="1"/>
+    <w:lsdException w:name="index heading" w:semiHidden="1" w:unhideWhenUsed="1"/>
+    <w:lsdException w:name="caption" w:semiHidden="1" w:uiPriority="35" w:unhideWhenUsed="1" w:qFormat="1"/>
+    <w:lsdException w:name="table of figures" w:semiHidden="1" w:unhideWhenUsed="1"/>
+    <w:lsdException w:name="envelope address" w:semiHidden="1" w:unhideWhenUsed="1"/>
+    <w:lsdException w:name="envelope return" w:semiHidden="1" w:unhideWhenUsed="1"/>
+    <w:lsdException w:name="footnote reference" w:semiHidden="1" w:unhideWhenUsed="1"/>
+    <w:lsdException w:name="annotation reference" w:semiHidden="1" w:unhideWhenUsed="1"/>
+    <w:lsdException w:name="line number" w:semiHidden="1" w:unhideWhenUsed="1"/>
+    <w:lsdException w:name="page number" w:semiHidden="1" w:unhideWhenUsed="1"/>
+    <w:lsdException w:name="endnote reference" w:semiHidden="1" w:unhideWhenUsed="1"/>
+    <w:lsdException w:name="endnote text" w:semiHidden="1" w:unhideWhenUsed="1"/>
+    <w:lsdException w:name="table of authorities" w:semiHidden="1" w:unhideWhenUsed="1"/>
+    <w:lsdException w:name="macro" w:semiHidden="1" w:unhideWhenUsed="1"/>
+    <w:lsdException w:name="toa heading" w:semiHidden="1" w:unhideWhenUsed="1"/>
+    <w:lsdException w:name="List" w:semiHidden="1" w:unhideWhenUsed="1"/>
+    <w:lsdException w:name="List Bullet" w:semiHidden="1" w:unhideWhenUsed="1"/>
+    <w:lsdException w:name="List Number" w:semiHidden="1" w:unhideWhenUsed="1"/>
+    <w:lsdException w:name="List 2" w:semiHidden="1" w:unhideWhenUsed="1"/>
+    <w:lsdException w:name="List 3" w:semiHidden="1" w:unhideWhenUsed="1"/>
+    <w:lsdException w:name="List 4" w:semiHidden="1" w:unhideWhenUsed="1"/>
+    <w:lsdException w:name="List 5" w:semiHidden="1" w:unhideWhenUsed="1"/>
+    <w:lsdException w:name="List Bullet 2" w:semiHidden="1" w:unhideWhenUsed="1"/>
+    <w:lsdException w:name="List Bullet 3" w:semiHidden="1" w:unhideWhenUsed="1"/>
+    <w:lsdException w:name="List Bullet 4" w:semiHidden="1" w:unhideWhenUsed="1"/>
+    <w:lsdException w:name="List Bullet 5" w:semiHidden="1" w:unhideWhenUsed="1"/>
+    <w:lsdException w:name="List Number 2" w:semiHidden="1" w:unhideWhenUsed="1"/>
+    <w:lsdException w:name="List Number 3" w:semiHidden="1" w:unhideWhenUsed="1"/>
+    <w:lsdException w:name="List Number 4" w:semiHidden="1" w:unhideWhenUsed="1"/>
+    <w:lsdException w:name="List Number 5" w:semiHidden="1" w:unhideWhenUsed="1"/>
+    <w:lsdException w:name="Title" w:uiPriority="10" w:qFormat="1"/>
+    <w:lsdException w:name="Closing" w:semiHidden="1" w:unhideWhenUsed="1"/>
+    <w:lsdException w:name="Signature" w:semiHidden="1" w:unhideWhenUsed="1"/>
+    <w:lsdException w:name="Default Paragraph Font" w:semiHidden="1" w:uiPriority="1" w:unhideWhenUsed="1"/>
+    <w:lsdException w:name="Body Text" w:semiHidden="1" w:unhideWhenUsed="1"/>
+    <w:lsdException w:name="Body Text Indent" w:semiHidden="1" w:unhideWhenUsed="1"/>
+    <w:lsdException w:name="List Continue" w:semiHidden="1" w:unhideWhenUsed="1"/>
+    <w:lsdException w:name="List Continue 2" w:semiHidden="1" w:unhideWhenUsed="1"/>
+    <w:lsdException w:name="List Continue 3" w:semiHidden="1" w:unhideWhenUsed="1"/>
+    <w:lsdException w:name="List Continue 4" w:semiHidden="1" w:unhideWhenUsed="1"/>
+    <w:lsdException w:name="List Continue 5" w:semiHidden="1" w:unhideWhenUsed="1"/>
+    <w:lsdException w:name="Message Header" w:semiHidden="1" w:unhideWhenUsed="1"/>
+    <w:lsdException w:name="Subtitle" w:uiPriority="11" w:qFormat="1"/>
+    <w:lsdException w:name="Salutation" w:semiHidden="1" w:unhideWhenUsed="1"/>
+    <w:lsdException w:name="Date" w:semiHidden="1" w:unhideWhenUsed="1"/>
+    <w:lsdException w:name="Body Text First Indent" w:semiHidden="1" w:unhideWhenUsed="1"/>
+    <w:lsdException w:name="Body Text First Indent 2" w:semiHidden="1" w:unhideWhenUsed="1"/>
+    <w:lsdException w:name="Note Heading" w:semiHidden="1" w:unhideWhenUsed="1"/>
+    <w:lsdException w:name="Body Text 2" w:semiHidden="1" w:unhideWhenUsed="1"/>
+    <w:lsdException w:name="Body Text 3" w:semiHidden="1" w:unhideWhenUsed="1"/>
+    <w:lsdException w:name="Body Text Indent 2" w:semiHidden="1" w:unhideWhenUsed="1"/>
+    <w:lsdException w:name="Body Text Indent 3" w:semiHidden="1" w:unhideWhenUsed="1"/>
+    <w:lsdException w:name="Block Text" w:semiHidden="1" w:unhideWhenUsed="1"/>
+    <w:lsdException w:name="Hyperlink" w:semiHidden="1" w:unhideWhenUsed="1"/>
+    <w:lsdException w:name="FollowedHyperlink" w:semiHidden="1" w:unhideWhenUsed="1"/>
+    <w:lsdException w:name="Strong" w:uiPriority="22" w:qFormat="1"/>
+    <w:lsdException w:name="Emphasis" w:uiPriority="20" w:qFormat="1"/>
+    <w:lsdException w:name="Document Map" w:semiHidden="1" w:unhideWhenUsed="1"/>
+    <w:lsdException w:name="Plain Text" w:semiHidden="1" w:unhideWhenUsed="1"/>
+    <w:lsdException w:name="E-mail Signature" w:semiHidden="1" w:unhideWhenUsed="1"/>
+    <w:lsdException w:name="HTML Top of Form" w:semiHidden="1" w:unhideWhenUsed="1"/>
+    <w:lsdException w:name="HTML Bottom of Form" w:semiHidden="1" w:unhideWhenUsed="1"/>
+    <w:lsdException w:name="Normal (Web)" w:semiHidden="1" w:unhideWhenUsed="1"/>
+    <w:lsdException w:name="HTML Acronym" w:semiHidden="1" w:unhideWhenUsed="1"/>
+    <w:lsdException w:name="HTML Address" w:semiHidden="1" w:unhideWhenUsed="1"/>
+    <w:lsdException w:name="HTML Cite" w:semiHidden="1" w:unhideWhenUsed="1"/>
+    <w:lsdException w:name="HTML Code" w:semiHidden="1" w:unhideWhenUsed="1"/>
+    <w:lsdException w:name="HTML Definition" w:semiHidden="1" w:unhideWhenUsed="1"/>
+    <w:lsdException w:name="HTML Keyboard" w:semiHidden="1" w:unhideWhenUsed="1"/>
+    <w:lsdException w:name="HTML Preformatted" w:semiHidden="1" w:unhideWhenUsed="1"/>
+    <w:lsdException w:name="HTML Sample" w:semiHidden="1" w:unhideWhenUsed="1"/>
+    <w:lsdException w:name="HTML Typewriter" w:semiHidden="1" w:unhideWhenUsed="1"/>
+    <w:lsdException w:name="HTML Variable" w:semiHidden="1" w:unhideWhenUsed="1"/>
+    <w:lsdException w:name="Normal Table" w:semiHidden="1" w:unhideWhenUsed="1"/>
+    <w:lsdException w:name="annotation subject" w:semiHidden="1" w:unhideWhenUsed="1"/>
+    <w:lsdException w:name="No List" w:semiHidden="1" w:unhideWhenUsed="1"/>
+    <w:lsdException w:name="Outline List 1" w:semiHidden="1" w:unhideWhenUsed="1"/>
+    <w:lsdException w:name="Outline List 2" w:semiHidden="1" w:unhideWhenUsed="1"/>
+    <w:lsdException w:name="Outline List 3" w:semiHidden="1" w:unhideWhenUsed="1"/>
+    <w:lsdException w:name="Table Simple 1" w:semiHidden="1" w:unhideWhenUsed="1"/>
+    <w:lsdException w:name="Table Simple 2" w:semiHidden="1" w:unhideWhenUsed="1"/>
+    <w:lsdException w:name="Table Simple 3" w:semiHidden="1" w:unhideWhenUsed="1"/>
+    <w:lsdException w:name="Table Classic 1" w:semiHidden="1" w:unhideWhenUsed="1"/>
+    <w:lsdException w:name="Table Classic 2" w:semiHidden="1" w:unhideWhenUsed="1"/>
+    <w:lsdException w:name="Table Classic 3" w:semiHidden="1" w:unhideWhenUsed="1"/>
+    <w:lsdException w:name="Table Classic 4" w:semiHidden="1" w:unhideWhenUsed="1"/>
+    <w:lsdException w:name="Table Colorful 1" w:semiHidden="1" w:unhideWhenUsed="1"/>
+    <w:lsdException w:name="Table Colorful 2" w:semiHidden="1" w:unhideWhenUsed="1"/>
+    <w:lsdException w:name="Table Colorful 3" w:semiHidden="1" w:unhideWhenUsed="1"/>
+    <w:lsdException w:name="Table Columns 1" w:semiHidden="1" w:unhideWhenUsed="1"/>
+    <w:lsdException w:name="Table Columns 2" w:semiHidden="1" w:unhideWhenUsed="1"/>
+    <w:lsdException w:name="Table Columns 3" w:semiHidden="1" w:unhideWhenUsed="1"/>
+    <w:lsdException w:name="Table Columns 4" w:semiHidden="1" w:unhideWhenUsed="1"/>
+    <w:lsdException w:name="Table Columns 5" w:semiHidden="1" w:unhideWhenUsed="1"/>
+    <w:lsdException w:name="Table Grid 1" w:semiHidden="1" w:unhideWhenUsed="1"/>
+    <w:lsdException w:name="Table Grid 2" w:semiHidden="1" w:unhideWhenUsed="1"/>
+    <w:lsdException w:name="Table Grid 3" w:semiHidden="1" w:unhideWhenUsed="1"/>
+    <w:lsdException w:name="Table Grid 4" w:semiHidden="1" w:unhideWhenUsed="1"/>
+    <w:lsdException w:name="Table Grid 5" w:semiHidden="1" w:unhideWhenUsed="1"/>
+    <w:lsdException w:name="Table Grid 6" w:semiHidden="1" w:unhideWhenUsed="1"/>
+    <w:lsdException w:name="Table Grid 7" w:semiHidden="1" w:unhideWhenUsed="1"/>
+    <w:lsdException w:name="Table Grid 8" w:semiHidden="1" w:unhideWhenUsed="1"/>
+    <w:lsdException w:name="Table List 1" w:semiHidden="1" w:unhideWhenUsed="1"/>
+    <w:lsdException w:name="Table List 2" w:semiHidden="1" w:unhideWhenUsed="1"/>
+    <w:lsdException w:name="Table List 3" w:semiHidden="1" w:unhideWhenUsed="1"/>
+    <w:lsdException w:name="Table List 4" w:semiHidden="1" w:unhideWhenUsed="1"/>
+    <w:lsdException w:name="Table List 5" w:semiHidden="1" w:unhideWhenUsed="1"/>
+    <w:lsdException w:name="Table List 6" w:semiHidden="1" w:unhideWhenUsed="1"/>
+    <w:lsdException w:name="Table List 7" w:semiHidden="1" w:unhideWhenUsed="1"/>
+    <w:lsdException w:name="Table List 8" w:semiHidden="1" w:unhideWhenUsed="1"/>
+    <w:lsdException w:name="Table 3D effects 1" w:semiHidden="1" w:unhideWhenUsed="1"/>
+    <w:lsdException w:name="Table 3D effects 2" w:semiHidden="1" w:unhideWhenUsed="1"/>
+    <w:lsdException w:name="Table 3D effects 3" w:semiHidden="1" w:unhideWhenUsed="1"/>
+    <w:lsdException w:name="Table Contemporary" w:semiHidden="1" w:unhideWhenUsed="1"/>
+    <w:lsdException w:name="Table Elegant" w:semiHidden="1" w:unhideWhenUsed="1"/>
+    <w:lsdException w:name="Table Professional" w:semiHidden="1" w:unhideWhenUsed="1"/>
+    <w:lsdException w:name="Table Subtle 1" w:semiHidden="1" w:unhideWhenUsed="1"/>
+    <w:lsdException w:name="Table Subtle 2" w:semiHidden="1" w:unhideWhenUsed="1"/>
+    <w:lsdException w:name="Table Web 1" w:semiHidden="1" w:unhideWhenUsed="1"/>
+    <w:lsdException w:name="Table Web 2" w:semiHidden="1" w:unhideWhenUsed="1"/>
+    <w:lsdException w:name="Table Web 3" w:semiHidden="1" w:unhideWhenUsed="1"/>
+    <w:lsdException w:name="Balloon Text" w:semiHidden="1" w:unhideWhenUsed="1"/>
+    <w:lsdException w:name="Table Grid" w:semiHidden="1" w:uiPriority="39" w:unhideWhenUsed="1"/>
+    <w:lsdException w:name="Table Theme" w:semiHidden="1" w:unhideWhenUsed="1"/>
+    <w:lsdException w:name="Placeholder Text" w:semiHidden="1"/>
+    <w:lsdException w:name="No Spacing" w:uiPriority="1" w:qFormat="1"/>
+    <w:lsdException w:name="Light Shading" w:uiPriority="60"/>
+    <w:lsdException w:name="Light List" w:uiPriority="61"/>
+    <w:lsdException w:name="Light Grid" w:uiPriority="62"/>
+    <w:lsdException w:name="Medium Shading 1" w:uiPriority="63"/>
+    <w:lsdException w:name="Medium Shading 2" w:uiPriority="64"/>
+    <w:lsdException w:name="Medium List 1" w:uiPriority="65"/>
+    <w:lsdException w:name="Medium List 2" w:uiPriority="66"/>
+    <w:lsdException w:name="Medium Grid 1" w:uiPriority="67"/>
+    <w:lsdException w:name="Medium Grid 2" w:uiPriority="68"/>
+    <w:lsdException w:name="Medium Grid 3" w:uiPriority="69"/>
+    <w:lsdException w:name="Dark List" w:uiPriority="70"/>
+    <w:lsdException w:name="Colorful Shading" w:uiPriority="71"/>
+    <w:lsdException w:name="Colorful List" w:uiPriority="72"/>
+    <w:lsdException w:name="Colorful Grid" w:uiPriority="73"/>
+    <w:lsdException w:name="Light Shading Accent 1" w:uiPriority="60"/>
+    <w:lsdException w:name="Light List Accent 1" w:uiPriority="61"/>
+    <w:lsdException w:name="Light Grid Accent 1" w:uiPriority="62"/>
+    <w:lsdException w:name="Medium Shading 1 Accent 1" w:uiPriority="63"/>
+    <w:lsdException w:name="Medium Shading 2 Accent 1" w:uiPriority="64"/>
+    <w:lsdException w:name="Medium List 1 Accent 1" w:uiPriority="65"/>
+    <w:lsdException w:name="Revision" w:semiHidden="1"/>
+    <w:lsdException w:name="List Paragraph" w:uiPriority="34" w:qFormat="1"/>
+    <w:lsdException w:name="Quote" w:uiPriority="29" w:qFormat="1"/>
+    <w:lsdException w:name="Intense Quote" w:uiPriority="30" w:qFormat="1"/>
+    <w:lsdException w:name="Medium List 2 Accent 1" w:uiPriority="66"/>
+    <w:lsdException w:name="Medium Grid 1 Accent 1" w:uiPriority="67"/>
+    <w:lsdException w:name="Medium Grid 2 Accent 1" w:uiPriority="68"/>
+    <w:lsdException w:name="Medium Grid 3 Accent 1" w:uiPriority="69"/>
+    <w:lsdException w:name="Dark List Accent 1" w:uiPriority="70"/>
+    <w:lsdException w:name="Colorful Shading Accent 1" w:uiPriority="71"/>
+    <w:lsdException w:name="Colorful List Accent 1" w:uiPriority="72"/>
+    <w:lsdException w:name="Colorful Grid Accent 1" w:uiPriority="73"/>
+    <w:lsdException w:name="Light Shading Accent 2" w:uiPriority="60"/>
+    <w:lsdException w:name="Light List Accent 2" w:uiPriority="61"/>
+    <w:lsdException w:name="Light Grid Accent 2" w:uiPriority="62"/>
+    <w:lsdException w:name="Medium Shading 1 Accent 2" w:uiPriority="63"/>
+    <w:lsdException w:name="Medium Shading 2 Accent 2" w:uiPriority="64"/>
+    <w:lsdException w:name="Medium List 1 Accent 2" w:uiPriority="65"/>
+    <w:lsdException w:name="Medium List 2 Accent 2" w:uiPriority="66"/>
+    <w:lsdException w:name="Medium Grid 1 Accent 2" w:uiPriority="67"/>
+    <w:lsdException w:name="Medium Grid 2 Accent 2" w:uiPriority="68"/>
+    <w:lsdException w:name="Medium Grid 3 Accent 2" w:uiPriority="69"/>
+    <w:lsdException w:name="Dark List Accent 2" w:uiPriority="70"/>
+    <w:lsdException w:name="Colorful Shading Accent 2" w:uiPriority="71"/>
+    <w:lsdException w:name="Colorful List Accent 2" w:uiPriority="72"/>
+    <w:lsdException w:name="Colorful Grid Accent 2" w:uiPriority="73"/>
+    <w:lsdException w:name="Light Shading Accent 3" w:uiPriority="60"/>
+    <w:lsdException w:name="Light List Accent 3" w:uiPriority="61"/>
+    <w:lsdException w:name="Light Grid Accent 3" w:uiPriority="62"/>
+    <w:lsdException w:name="Medium Shading 1 Accent 3" w:uiPriority="63"/>
+    <w:lsdException w:name="Medium Shading 2 Accent 3" w:uiPriority="64"/>
+    <w:lsdException w:name="Medium List 1 Accent 3" w:uiPriority="65"/>
+    <w:lsdException w:name="Medium List 2 Accent 3" w:uiPriority="66"/>
+    <w:lsdException w:name="Medium Grid 1 Accent 3" w:uiPriority="67"/>
+    <w:lsdException w:name="Medium Grid 2 Accent 3" w:uiPriority="68"/>
+    <w:lsdException w:name="Medium Grid 3 Accent 3" w:uiPriority="69"/>
+    <w:lsdException w:name="Dark List Accent 3" w:uiPriority="70"/>
+    <w:lsdException w:name="Colorful Shading Accent 3" w:uiPriority="71"/>
+    <w:lsdException w:name="Colorful List Accent 3" w:uiPriority="72"/>
+    <w:lsdException w:name="Colorful Grid Accent 3" w:uiPriority="73"/>
+    <w:lsdException w:name="Light Shading Accent 4" w:uiPriority="60"/>
+    <w:lsdException w:name="Light List Accent 4" w:uiPriority="61"/>
+    <w:lsdException w:name="Light Grid Accent 4" w:uiPriority="62"/>
+    <w:lsdException w:name="Medium Shading 1 Accent 4" w:uiPriority="63"/>
+    <w:lsdException w:name="Medium Shading 2 Accent 4" w:uiPriority="64"/>
+    <w:lsdException w:name="Medium List 1 Accent 4" w:uiPriority="65"/>
+    <w:lsdException w:name="Medium List 2 Accent 4" w:uiPriority="66"/>
+    <w:lsdException w:name="Medium Grid 1 Accent 4" w:uiPriority="67"/>
+    <w:lsdException w:name="Medium Grid 2 Accent 4" w:uiPriority="68"/>
+    <w:lsdException w:name="Medium Grid 3 Accent 4" w:uiPriority="69"/>
+    <w:lsdException w:name="Dark List Accent 4" w:uiPriority="70"/>
+    <w:lsdException w:name="Colorful Shading Accent 4" w:uiPriority="71"/>
+    <w:lsdException w:name="Colorful List Accent 4" w:uiPriority="72"/>
+    <w:lsdException w:name="Colorful Grid Accent 4" w:uiPriority="73"/>
+    <w:lsdException w:name="Light Shading Accent 5" w:uiPriority="60"/>
+    <w:lsdException w:name="Light List Accent 5" w:uiPriority="61"/>
+    <w:lsdException w:name="Light Grid Accent 5" w:uiPriority="62"/>
+    <w:lsdException w:name="Medium Shading 1 Accent 5" w:uiPriority="63"/>
+    <w:lsdException w:name="Medium Shading 2 Accent 5" w:uiPriority="64"/>
+    <w:lsdException w:name="Medium List 1 Accent 5" w:uiPriority="65"/>
+    <w:lsdException w:name="Medium List 2 Accent 5" w:uiPriority="66"/>
+    <w:lsdException w:name="Medium Grid 1 Accent 5" w:uiPriority="67"/>
+    <w:lsdException w:name="Medium Grid 2 Accent 5" w:uiPriority="68"/>
+    <w:lsdException w:name="Medium Grid 3 Accent 5" w:uiPriority="69"/>
+    <w:lsdException w:name="Dark List Accent 5" w:uiPriority="70"/>
+    <w:lsdException w:name="Colorful Shading Accent 5" w:uiPriority="71"/>
+    <w:lsdException w:name="Colorful List Accent 5" w:uiPriority="72"/>
+    <w:lsdException w:name="Colorful Grid Accent 5" w:uiPriority="73"/>
+    <w:lsdException w:name="Light Shading Accent 6" w:uiPriority="60"/>
+    <w:lsdException w:name="Light List Accent 6" w:uiPriority="61"/>
+    <w:lsdException w:name="Light Grid Accent 6" w:uiPriority="62"/>
+    <w:lsdException w:name="Medium Shading 1 Accent 6" w:uiPriority="63"/>
+    <w:lsdException w:name="Medium Shading 2 Accent 6" w:uiPriority="64"/>
+    <w:lsdException w:name="Medium List 1 Accent 6" w:uiPriority="65"/>
+    <w:lsdException w:name="Medium List 2 Accent 6" w:uiPriority="66"/>
+    <w:lsdException w:name="Medium Grid 1 Accent 6" w:uiPriority="67"/>
+    <w:lsdException w:name="Medium Grid 2 Accent 6" w:uiPriority="68"/>
+    <w:lsdException w:name="Medium Grid 3 Accent 6" w:uiPriority="69"/>
+    <w:lsdException w:name="Dark List Accent 6" w:uiPriority="70"/>
+    <w:lsdException w:name="Colorful Shading Accent 6" w:uiPriority="71"/>
+    <w:lsdException w:name="Colorful List Accent 6" w:uiPriority="72"/>
+    <w:lsdException w:name="Colorful Grid Accent 6" w:uiPriority="73"/>
+    <w:lsdException w:name="Subtle Emphasis" w:uiPriority="19" w:qFormat="1"/>
+    <w:lsdException w:name="Intense Emphasis" w:uiPriority="21" w:qFormat="1"/>
+    <w:lsdException w:name="Subtle Reference" w:uiPriority="31" w:qFormat="1"/>
+    <w:lsdException w:name="Intense Reference" w:uiPriority="32" w:qFormat="1"/>
+    <w:lsdException w:name="Book Title" w:uiPriority="33" w:qFormat="1"/>
+    <w:lsdException w:name="Bibliography" w:semiHidden="1" w:uiPriority="37" w:unhideWhenUsed="1"/>
+    <w:lsdException w:name="TOC Heading" w:semiHidden="1" w:uiPriority="39" w:unhideWhenUsed="1" w:qFormat="1"/>
+    <w:lsdException w:name="Plain Table 1" w:uiPriority="41"/>
+    <w:lsdException w:name="Plain Table 2" w:uiPriority="42"/>
+    <w:lsdException w:name="Plain Table 3" w:uiPriority="43"/>
+    <w:lsdException w:name="Plain Table 4" w:uiPriority="44"/>
+    <w:lsdException w:name="Plain Table 5" w:uiPriority="45"/>
+    <w:lsdException w:name="Grid Table Light" w:uiPriority="40"/>
+    <w:lsdException w:name="Grid Table 1 Light" w:uiPriority="46"/>
+    <w:lsdException w:name="Grid Table 2" w:uiPriority="47"/>
+    <w:lsdException w:name="Grid Table 3" w:uiPriority="48"/>
+    <w:lsdException w:name="Grid Table 4" w:uiPriority="49"/>
+    <w:lsdException w:name="Grid Table 5 Dark" w:uiPriority="50"/>
+    <w:lsdException w:name="Grid Table 6 Colorful" w:uiPriority="51"/>
+    <w:lsdException w:name="Grid Table 7 Colorful" w:uiPriority="52"/>
+    <w:lsdException w:name="Grid Table 1 Light Accent 1" w:uiPriority="46"/>
+    <w:lsdException w:name="Grid Table 2 Accent 1" w:uiPriority="47"/>
+    <w:lsdException w:name="Grid Table 3 Accent 1" w:uiPriority="48"/>
+    <w:lsdException w:name="Grid Table 4 Accent 1" w:uiPriority="49"/>
+    <w:lsdException w:name="Grid Table 5 Dark Accent 1" w:uiPriority="50"/>
+    <w:lsdException w:name="Grid Table 6 Colorful Accent 1" w:uiPriority="51"/>
+    <w:lsdException w:name="Grid Table 7 Colorful Accent 1" w:uiPriority="52"/>
+    <w:lsdException w:name="Grid Table 1 Light Accent 2" w:uiPriority="46"/>
+    <w:lsdException w:name="Grid Table 2 Accent 2" w:uiPriority="47"/>
+    <w:lsdException w:name="Grid Table 3 Accent 2" w:uiPriority="48"/>
+    <w:lsdException w:name="Grid Table 4 Accent 2" w:uiPriority="49"/>
+    <w:lsdException w:name="Grid Table 5 Dark Accent 2" w:uiPriority="50"/>
+    <w:lsdException w:name="Grid Table 6 Colorful Accent 2" w:uiPriority="51"/>
+    <w:lsdException w:name="Grid Table 7 Colorful Accent 2" w:uiPriority="52"/>
+    <w:lsdException w:name="Grid Table 1 Light Accent 3" w:uiPriority="46"/>
+    <w:lsdException w:name="Grid Table 2 Accent 3" w:uiPriority="47"/>
+    <w:lsdException w:name="Grid Table 3 Accent 3" w:uiPriority="48"/>
+    <w:lsdException w:name="Grid Table 4 Accent 3" w:uiPriority="49"/>
+    <w:lsdException w:name="Grid Table 5 Dark Accent 3" w:uiPriority="50"/>
+    <w:lsdException w:name="Grid Table 6 Colorful Accent 3" w:uiPriority="51"/>
+    <w:lsdException w:name="Grid Table 7 Colorful Accent 3" w:uiPriority="52"/>
+    <w:lsdException w:name="Grid Table 1 Light Accent 4" w:uiPriority="46"/>
+    <w:lsdException w:name="Grid Table 2 Accent 4" w:uiPriority="47"/>
+    <w:lsdException w:name="Grid Table 3 Accent 4" w:uiPriority="48"/>
+    <w:lsdException w:name="Grid Table 4 Accent 4" w:uiPriority="49"/>
+    <w:lsdException w:name="Grid Table 5 Dark Accent 4" w:uiPriority="50"/>
+    <w:lsdException w:name="Grid Table 6 Colorful Accent 4" w:uiPriority="51"/>
+    <w:lsdException w:name="Grid Table 7 Colorful Accent 4" w:uiPriority="52"/>
+    <w:lsdException w:name="Grid Table 1 Light Accent 5" w:uiPriority="46"/>
+    <w:lsdException w:name="Grid Table 2 Accent 5" w:uiPriority="47"/>
+    <w:lsdException w:name="Grid Table 3 Accent 5" w:uiPriority="48"/>
+    <w:lsdException w:name="Grid Table 4 Accent 5" w:uiPriority="49"/>
+    <w:lsdException w:name="Grid Table 5 Dark Accent 5" w:uiPriority="50"/>
+    <w:lsdException w:name="Grid Table 6 Colorful Accent 5" w:uiPriority="51"/>
+    <w:lsdException w:name="Grid Table 7 Colorful Accent 5" w:uiPriority="52"/>
+    <w:lsdException w:name="Grid Table 1 Light Accent 6" w:uiPriority="46"/>
+    <w:lsdException w:name="Grid Table 2 Accent 6" w:uiPriority="47"/>
+    <w:lsdException w:name="Grid Table 3 Accent 6" w:uiPriority="48"/>
+    <w:lsdException w:name="Grid Table 4 Accent 6" w:uiPriority="49"/>
+    <w:lsdException w:name="Grid Table 5 Dark Accent 6" w:uiPriority="50"/>
+    <w:lsdException w:name="Grid Table 6 Colorful Accent 6" w:uiPriority="51"/>
+    <w:lsdException w:name="Grid Table 7 Colorful Accent 6" w:uiPriority="52"/>
+    <w:lsdException w:name="List Table 1 Light" w:uiPriority="46"/>
+    <w:lsdException w:name="List Table 2" w:uiPriority="47"/>
+    <w:lsdException w:name="List Table 3" w:uiPriority="48"/>
+    <w:lsdException w:name="List Table 4" w:uiPriority="49"/>
+    <w:lsdException w:name="List Table 5 Dark" w:uiPriority="50"/>
+    <w:lsdException w:name="List Table 6 Colorful" w:uiPriority="51"/>
+    <w:lsdException w:name="List Table 7 Colorful" w:uiPriority="52"/>
+    <w:lsdException w:name="List Table 1 Light Accent 1" w:uiPriority="46"/>
+    <w:lsdException w:name="List Table 2 Accent 1" w:uiPriority="47"/>
+    <w:lsdException w:name="List Table 3 Accent 1" w:uiPriority="48"/>
+    <w:lsdException w:name="List Table 4 Accent 1" w:uiPriority="49"/>
+    <w:lsdException w:name="List Table 5 Dark Accent 1" w:uiPriority="50"/>
+    <w:lsdException w:name="List Table 6 Colorful Accent 1" w:uiPriority="51"/>
+    <w:lsdException w:name="List Table 7 Colorful Accent 1" w:uiPriority="52"/>
+    <w:lsdException w:name="List Table 1 Light Accent 2" w:uiPriority="46"/>
+    <w:lsdException w:name="List Table 2 Accent 2" w:uiPriority="47"/>
+    <w:lsdException w:name="List Table 3 Accent 2" w:uiPriority="48"/>
+    <w:lsdException w:name="List Table 4 Accent 2" w:uiPriority="49"/>
+    <w:lsdException w:name="List Table 5 Dark Accent 2" w:uiPriority="50"/>
+    <w:lsdException w:name="List Table 6 Colorful Accent 2" w:uiPriority="51"/>
+    <w:lsdException w:name="List Table 7 Colorful Accent 2" w:uiPriority="52"/>
+    <w:lsdException w:name="List Table 1 Light Accent 3" w:uiPriority="46"/>
+    <w:lsdException w:name="List Table 2 Accent 3" w:uiPriority="47"/>
+    <w:lsdException w:name="List Table 3 Accent 3" w:uiPriority="48"/>
+    <w:lsdException w:name="List Table 4 Accent 3" w:uiPriority="49"/>
+    <w:lsdException w:name="List Table 5 Dark Accent 3" w:uiPriority="50"/>
+    <w:lsdException w:name="List Table 6 Colorful Accent 3" w:uiPriority="51"/>
+    <w:lsdException w:name="List Table 7 Colorful Accent 3" w:uiPriority="52"/>
+    <w:lsdException w:name="List Table 1 Light Accent 4" w:uiPriority="46"/>
+    <w:lsdException w:name="List Table 2 Accent 4" w:uiPriority="47"/>
+    <w:lsdException w:name="List Table 3 Accent 4" w:uiPriority="48"/>
+    <w:lsdException w:name="List Table 4 Accent 4" w:uiPriority="49"/>
+    <w:lsdException w:name="List Table 5 Dark Accent 4" w:uiPriority="50"/>
+    <w:lsdException w:name="List Table 6 Colorful Accent 4" w:uiPriority="51"/>
+    <w:lsdException w:name="List Table 7 Colorful Accent 4" w:uiPriority="52"/>
+    <w:lsdException w:name="List Table 1 Light Accent 5" w:uiPriority="46"/>
+    <w:lsdException w:name="List Table 2 Accent 5" w:uiPriority="47"/>
+    <w:lsdException w:name="List Table 3 Accent 5" w:uiPriority="48"/>
+    <w:lsdException w:name="List Table 4 Accent 5" w:uiPriority="49"/>
+    <w:lsdException w:name="List Table 5 Dark Accent 5" w:uiPriority="50"/>
+    <w:lsdException w:name="List Table 6 Colorful Accent 5" w:uiPriority="51"/>
+    <w:lsdException w:name="List Table 7 Colorful Accent 5" w:uiPriority="52"/>
+    <w:lsdException w:name="List Table 1 Light Accent 6" w:uiPriority="46"/>
+    <w:lsdException w:name="List Table 2 Accent 6" w:uiPriority="47"/>
+    <w:lsdException w:name="List Table 3 Accent 6" w:uiPriority="48"/>
+    <w:lsdException w:name="List Table 4 Accent 6" w:uiPriority="49"/>
+    <w:lsdException w:name="List Table 5 Dark Accent 6" w:uiPriority="50"/>
+    <w:lsdException w:name="List Table 6 Colorful Accent 6" w:uiPriority="51"/>
+    <w:lsdException w:name="List Table 7 Colorful Accent 6" w:uiPriority="52"/>
+    <w:lsdException w:name="Mention" w:semiHidden="1" w:unhideWhenUsed="1"/>
+    <w:lsdException w:name="Smart Hyperlink" w:semiHidden="1" w:unhideWhenUsed="1"/>
+    <w:lsdException w:name="Hashtag" w:semiHidden="1" w:unhideWhenUsed="1"/>
+    <w:lsdException w:name="Unresolved Mention" w:semiHidden="1" w:unhideWhenUsed="1"/>
+    <w:lsdException w:name="Smart Link" w:semiHidden="1" w:unhideWhenUsed="1"/>
+    <w:lsdException w:name="Smart Link Error" w:semiHidden="1" w:unhideWhenUsed="1"/>
   </w:latentStyles>
   <w:style w:type="paragraph" w:default="1" w:styleId="Normale">
     <w:name w:val="Normal"/>
@@ -4802,7 +4482,7 @@
   <a:extraClrSchemeLst/>
   <a:extLst>
     <a:ext uri="{05A4C25C-085E-4340-85A3-A5531E510DB2}">
-      <thm15:themeFamily xmlns="" xmlns:thm15="http://schemas.microsoft.com/office/thememl/2012/main" name="Office Theme" id="{62F939B6-93AF-4DB8-9C6B-D6C7DFDC589F}" vid="{4A3C46E8-61CC-4603-A589-7422A47A8E4A}"/>
+      <thm15:themeFamily xmlns:thm15="http://schemas.microsoft.com/office/thememl/2012/main" name="Office Theme" id="{62F939B6-93AF-4DB8-9C6B-D6C7DFDC589F}" vid="{4A3C46E8-61CC-4603-A589-7422A47A8E4A}"/>
     </a:ext>
   </a:extLst>
 </a:theme>

</xml_diff>